<commit_message>
Added Requirements to Documentation
- added 35 more requirements
- priority will be discussed
- awaiting review
</commit_message>
<xml_diff>
--- a/Documentation.docx
+++ b/Documentation.docx
@@ -7053,16 +7053,16 @@
       </w:tblPr>
       <w:tblGrid>
         <w:gridCol w:w="1095"/>
-        <w:gridCol w:w="2910"/>
-        <w:gridCol w:w="2745"/>
+        <w:gridCol w:w="2880"/>
+        <w:gridCol w:w="2775"/>
         <w:gridCol w:w="825"/>
         <w:gridCol w:w="1110"/>
         <w:gridCol w:w="1500"/>
         <w:tblGridChange w:id="0">
           <w:tblGrid>
             <w:gridCol w:w="1095"/>
-            <w:gridCol w:w="2910"/>
-            <w:gridCol w:w="2745"/>
+            <w:gridCol w:w="2880"/>
+            <w:gridCol w:w="2775"/>
             <w:gridCol w:w="825"/>
             <w:gridCol w:w="1110"/>
             <w:gridCol w:w="1500"/>
@@ -10564,6 +10564,4031 @@
               <w:rPr>
                 <w:rtl w:val="0"/>
               </w:rPr>
+            </w:r>
+          </w:p>
+        </w:tc>
+      </w:tr>
+      <w:tr>
+        <w:trPr>
+          <w:cantSplit w:val="1"/>
+          <w:tblHeader w:val="0"/>
+        </w:trPr>
+        <w:tc>
+          <w:tcPr>
+            <w:vAlign w:val="top"/>
+          </w:tcPr>
+          <w:p>
+            <w:pPr>
+              <w:spacing w:after="60" w:before="60" w:lineRule="auto"/>
+              <w:rPr>
+                <w:sz w:val="16"/>
+                <w:szCs w:val="16"/>
+              </w:rPr>
+            </w:pPr>
+            <w:r>
+              <w:rPr>
+                <w:sz w:val="16"/>
+                <w:szCs w:val="16"/>
+                <w:rtl w:val="0"/>
+              </w:rPr>
+              <w:t xml:space="preserve">BR_16</w:t>
+            </w:r>
+          </w:p>
+        </w:tc>
+        <w:tc>
+          <w:tcPr>
+            <w:vAlign w:val="top"/>
+          </w:tcPr>
+          <w:p>
+            <w:pPr>
+              <w:spacing w:after="60" w:before="60" w:lineRule="auto"/>
+              <w:rPr/>
+            </w:pPr>
+            <w:r>
+              <w:rPr>
+                <w:rtl w:val="0"/>
+              </w:rPr>
+              <w:t xml:space="preserve">The users can create a customized plan for themselves.</w:t>
+            </w:r>
+          </w:p>
+        </w:tc>
+        <w:tc>
+          <w:tcPr>
+            <w:vAlign w:val="top"/>
+          </w:tcPr>
+          <w:p>
+            <w:pPr>
+              <w:spacing w:after="60" w:before="60" w:lineRule="auto"/>
+              <w:rPr/>
+            </w:pPr>
+            <w:r>
+              <w:rPr>
+                <w:rtl w:val="0"/>
+              </w:rPr>
+              <w:t xml:space="preserve">Coaches can help the users to create a custom plan shaped to their specific body type and goals.</w:t>
+            </w:r>
+          </w:p>
+        </w:tc>
+        <w:tc>
+          <w:tcPr>
+            <w:vAlign w:val="top"/>
+          </w:tcPr>
+          <w:p>
+            <w:pPr>
+              <w:spacing w:after="60" w:before="60" w:lineRule="auto"/>
+              <w:jc w:val="center"/>
+              <w:rPr/>
+            </w:pPr>
+            <w:r>
+              <w:rPr>
+                <w:rtl w:val="0"/>
+              </w:rPr>
+            </w:r>
+          </w:p>
+        </w:tc>
+        <w:tc>
+          <w:tcPr>
+            <w:vAlign w:val="top"/>
+          </w:tcPr>
+          <w:p>
+            <w:pPr>
+              <w:spacing w:after="60" w:before="60" w:lineRule="auto"/>
+              <w:jc w:val="center"/>
+              <w:rPr/>
+            </w:pPr>
+            <w:r>
+              <w:rPr>
+                <w:rtl w:val="0"/>
+              </w:rPr>
+              <w:t xml:space="preserve">4/16/2023</w:t>
+            </w:r>
+          </w:p>
+        </w:tc>
+        <w:tc>
+          <w:tcPr>
+            <w:vAlign w:val="top"/>
+          </w:tcPr>
+          <w:p>
+            <w:pPr>
+              <w:spacing w:after="60" w:before="60" w:lineRule="auto"/>
+              <w:jc w:val="center"/>
+              <w:rPr/>
+            </w:pPr>
+            <w:r>
+              <w:rPr>
+                <w:rtl w:val="0"/>
+              </w:rPr>
+              <w:t xml:space="preserve">Henri Hatija</w:t>
+            </w:r>
+          </w:p>
+        </w:tc>
+      </w:tr>
+      <w:tr>
+        <w:trPr>
+          <w:cantSplit w:val="1"/>
+          <w:tblHeader w:val="0"/>
+        </w:trPr>
+        <w:tc>
+          <w:tcPr>
+            <w:vAlign w:val="top"/>
+          </w:tcPr>
+          <w:p>
+            <w:pPr>
+              <w:spacing w:after="60" w:before="60" w:lineRule="auto"/>
+              <w:rPr>
+                <w:sz w:val="16"/>
+                <w:szCs w:val="16"/>
+              </w:rPr>
+            </w:pPr>
+            <w:r>
+              <w:rPr>
+                <w:sz w:val="16"/>
+                <w:szCs w:val="16"/>
+                <w:rtl w:val="0"/>
+              </w:rPr>
+              <w:t xml:space="preserve">BR_17</w:t>
+            </w:r>
+          </w:p>
+        </w:tc>
+        <w:tc>
+          <w:tcPr>
+            <w:vAlign w:val="top"/>
+          </w:tcPr>
+          <w:p>
+            <w:pPr>
+              <w:spacing w:after="60" w:before="60" w:lineRule="auto"/>
+              <w:rPr/>
+            </w:pPr>
+            <w:r>
+              <w:rPr>
+                <w:rtl w:val="0"/>
+              </w:rPr>
+              <w:t xml:space="preserve">The manager should be able to change the amount of supplies available in the store.</w:t>
+            </w:r>
+          </w:p>
+        </w:tc>
+        <w:tc>
+          <w:tcPr>
+            <w:vAlign w:val="top"/>
+          </w:tcPr>
+          <w:p>
+            <w:pPr>
+              <w:spacing w:after="60" w:before="60" w:lineRule="auto"/>
+              <w:rPr/>
+            </w:pPr>
+            <w:r>
+              <w:rPr>
+                <w:rtl w:val="0"/>
+              </w:rPr>
+              <w:t xml:space="preserve">When more supply becomes available, the manager has the right to put the change in the system.</w:t>
+            </w:r>
+          </w:p>
+        </w:tc>
+        <w:tc>
+          <w:tcPr>
+            <w:vAlign w:val="top"/>
+          </w:tcPr>
+          <w:p>
+            <w:pPr>
+              <w:spacing w:after="60" w:before="60" w:lineRule="auto"/>
+              <w:jc w:val="center"/>
+              <w:rPr/>
+            </w:pPr>
+            <w:r>
+              <w:rPr>
+                <w:rtl w:val="0"/>
+              </w:rPr>
+            </w:r>
+          </w:p>
+        </w:tc>
+        <w:tc>
+          <w:tcPr>
+            <w:vAlign w:val="top"/>
+          </w:tcPr>
+          <w:p>
+            <w:pPr>
+              <w:spacing w:after="60" w:before="60" w:lineRule="auto"/>
+              <w:jc w:val="center"/>
+              <w:rPr/>
+            </w:pPr>
+            <w:r>
+              <w:rPr>
+                <w:rtl w:val="0"/>
+              </w:rPr>
+              <w:t xml:space="preserve">4/16/2023</w:t>
+            </w:r>
+          </w:p>
+        </w:tc>
+        <w:tc>
+          <w:tcPr>
+            <w:vAlign w:val="top"/>
+          </w:tcPr>
+          <w:p>
+            <w:pPr>
+              <w:spacing w:after="60" w:before="60" w:lineRule="auto"/>
+              <w:jc w:val="center"/>
+              <w:rPr/>
+            </w:pPr>
+            <w:r>
+              <w:rPr>
+                <w:rtl w:val="0"/>
+              </w:rPr>
+              <w:t xml:space="preserve">Henri Hatija</w:t>
+            </w:r>
+          </w:p>
+        </w:tc>
+      </w:tr>
+      <w:tr>
+        <w:trPr>
+          <w:cantSplit w:val="1"/>
+          <w:tblHeader w:val="0"/>
+        </w:trPr>
+        <w:tc>
+          <w:tcPr>
+            <w:vAlign w:val="top"/>
+          </w:tcPr>
+          <w:p>
+            <w:pPr>
+              <w:spacing w:after="60" w:before="60" w:lineRule="auto"/>
+              <w:rPr>
+                <w:sz w:val="16"/>
+                <w:szCs w:val="16"/>
+              </w:rPr>
+            </w:pPr>
+            <w:r>
+              <w:rPr>
+                <w:sz w:val="16"/>
+                <w:szCs w:val="16"/>
+                <w:rtl w:val="0"/>
+              </w:rPr>
+              <w:t xml:space="preserve">BR_18</w:t>
+            </w:r>
+          </w:p>
+        </w:tc>
+        <w:tc>
+          <w:tcPr>
+            <w:vAlign w:val="top"/>
+          </w:tcPr>
+          <w:p>
+            <w:pPr>
+              <w:spacing w:after="60" w:before="60" w:lineRule="auto"/>
+              <w:rPr/>
+            </w:pPr>
+            <w:r>
+              <w:rPr>
+                <w:rtl w:val="0"/>
+              </w:rPr>
+              <w:t xml:space="preserve">The user shall be able to buy supplies and equipment directly from the online store.</w:t>
+            </w:r>
+          </w:p>
+        </w:tc>
+        <w:tc>
+          <w:tcPr>
+            <w:vAlign w:val="top"/>
+          </w:tcPr>
+          <w:p>
+            <w:pPr>
+              <w:spacing w:after="60" w:before="60" w:lineRule="auto"/>
+              <w:rPr/>
+            </w:pPr>
+            <w:r>
+              <w:rPr>
+                <w:rtl w:val="0"/>
+              </w:rPr>
+              <w:t xml:space="preserve">There will be an online store page where the users can buy and order supplies such as protein shakes, bars, and also gym equipment such as dumbbells and barbells.</w:t>
+            </w:r>
+          </w:p>
+        </w:tc>
+        <w:tc>
+          <w:tcPr>
+            <w:vAlign w:val="top"/>
+          </w:tcPr>
+          <w:p>
+            <w:pPr>
+              <w:spacing w:after="60" w:before="60" w:lineRule="auto"/>
+              <w:jc w:val="center"/>
+              <w:rPr/>
+            </w:pPr>
+            <w:r>
+              <w:rPr>
+                <w:rtl w:val="0"/>
+              </w:rPr>
+            </w:r>
+          </w:p>
+        </w:tc>
+        <w:tc>
+          <w:tcPr>
+            <w:vAlign w:val="top"/>
+          </w:tcPr>
+          <w:p>
+            <w:pPr>
+              <w:spacing w:after="60" w:before="60" w:lineRule="auto"/>
+              <w:jc w:val="center"/>
+              <w:rPr/>
+            </w:pPr>
+            <w:r>
+              <w:rPr>
+                <w:rtl w:val="0"/>
+              </w:rPr>
+              <w:t xml:space="preserve">4/16/2023</w:t>
+            </w:r>
+          </w:p>
+        </w:tc>
+        <w:tc>
+          <w:tcPr>
+            <w:vAlign w:val="top"/>
+          </w:tcPr>
+          <w:p>
+            <w:pPr>
+              <w:spacing w:after="60" w:before="60" w:lineRule="auto"/>
+              <w:jc w:val="center"/>
+              <w:rPr/>
+            </w:pPr>
+            <w:r>
+              <w:rPr>
+                <w:rtl w:val="0"/>
+              </w:rPr>
+              <w:t xml:space="preserve">Henri Hatija</w:t>
+            </w:r>
+          </w:p>
+        </w:tc>
+      </w:tr>
+      <w:tr>
+        <w:trPr>
+          <w:cantSplit w:val="1"/>
+          <w:tblHeader w:val="0"/>
+        </w:trPr>
+        <w:tc>
+          <w:tcPr>
+            <w:vAlign w:val="top"/>
+          </w:tcPr>
+          <w:p>
+            <w:pPr>
+              <w:spacing w:after="60" w:before="60" w:lineRule="auto"/>
+              <w:rPr>
+                <w:sz w:val="16"/>
+                <w:szCs w:val="16"/>
+              </w:rPr>
+            </w:pPr>
+            <w:r>
+              <w:rPr>
+                <w:sz w:val="16"/>
+                <w:szCs w:val="16"/>
+                <w:rtl w:val="0"/>
+              </w:rPr>
+              <w:t xml:space="preserve">BR_19</w:t>
+            </w:r>
+          </w:p>
+        </w:tc>
+        <w:tc>
+          <w:tcPr>
+            <w:vAlign w:val="top"/>
+          </w:tcPr>
+          <w:p>
+            <w:pPr>
+              <w:spacing w:after="60" w:before="60" w:lineRule="auto"/>
+              <w:rPr/>
+            </w:pPr>
+            <w:r>
+              <w:rPr>
+                <w:rtl w:val="0"/>
+              </w:rPr>
+              <w:t xml:space="preserve">The manager has the right to review the course material for each coach before it is made available to the users.</w:t>
+            </w:r>
+          </w:p>
+        </w:tc>
+        <w:tc>
+          <w:tcPr>
+            <w:vAlign w:val="top"/>
+          </w:tcPr>
+          <w:p>
+            <w:pPr>
+              <w:spacing w:after="60" w:before="60" w:lineRule="auto"/>
+              <w:rPr/>
+            </w:pPr>
+            <w:r>
+              <w:rPr>
+                <w:rtl w:val="0"/>
+              </w:rPr>
+              <w:t xml:space="preserve">Based on the review, the manager can either accept or decline the course.</w:t>
+            </w:r>
+          </w:p>
+        </w:tc>
+        <w:tc>
+          <w:tcPr>
+            <w:vAlign w:val="top"/>
+          </w:tcPr>
+          <w:p>
+            <w:pPr>
+              <w:spacing w:after="60" w:before="60" w:lineRule="auto"/>
+              <w:jc w:val="center"/>
+              <w:rPr/>
+            </w:pPr>
+            <w:r>
+              <w:rPr>
+                <w:rtl w:val="0"/>
+              </w:rPr>
+            </w:r>
+          </w:p>
+        </w:tc>
+        <w:tc>
+          <w:tcPr>
+            <w:vAlign w:val="top"/>
+          </w:tcPr>
+          <w:p>
+            <w:pPr>
+              <w:spacing w:after="60" w:before="60" w:lineRule="auto"/>
+              <w:jc w:val="center"/>
+              <w:rPr/>
+            </w:pPr>
+            <w:r>
+              <w:rPr>
+                <w:rtl w:val="0"/>
+              </w:rPr>
+              <w:t xml:space="preserve">4/16/2023</w:t>
+            </w:r>
+          </w:p>
+        </w:tc>
+        <w:tc>
+          <w:tcPr>
+            <w:vAlign w:val="top"/>
+          </w:tcPr>
+          <w:p>
+            <w:pPr>
+              <w:spacing w:after="60" w:before="60" w:lineRule="auto"/>
+              <w:jc w:val="center"/>
+              <w:rPr/>
+            </w:pPr>
+            <w:r>
+              <w:rPr>
+                <w:rtl w:val="0"/>
+              </w:rPr>
+              <w:t xml:space="preserve">Henri Hatija</w:t>
+            </w:r>
+          </w:p>
+        </w:tc>
+      </w:tr>
+      <w:tr>
+        <w:trPr>
+          <w:cantSplit w:val="1"/>
+          <w:tblHeader w:val="0"/>
+        </w:trPr>
+        <w:tc>
+          <w:tcPr>
+            <w:vAlign w:val="top"/>
+          </w:tcPr>
+          <w:p>
+            <w:pPr>
+              <w:spacing w:after="60" w:before="60" w:lineRule="auto"/>
+              <w:rPr>
+                <w:sz w:val="16"/>
+                <w:szCs w:val="16"/>
+              </w:rPr>
+            </w:pPr>
+            <w:r>
+              <w:rPr>
+                <w:sz w:val="16"/>
+                <w:szCs w:val="16"/>
+                <w:rtl w:val="0"/>
+              </w:rPr>
+              <w:t xml:space="preserve">BR_20</w:t>
+            </w:r>
+          </w:p>
+        </w:tc>
+        <w:tc>
+          <w:tcPr>
+            <w:vAlign w:val="top"/>
+          </w:tcPr>
+          <w:p>
+            <w:pPr>
+              <w:spacing w:after="60" w:before="60" w:lineRule="auto"/>
+              <w:rPr/>
+            </w:pPr>
+            <w:r>
+              <w:rPr>
+                <w:rtl w:val="0"/>
+              </w:rPr>
+              <w:t xml:space="preserve">During and after completing a certain course, the user has the right to give feedback.</w:t>
+            </w:r>
+          </w:p>
+        </w:tc>
+        <w:tc>
+          <w:tcPr>
+            <w:vAlign w:val="top"/>
+          </w:tcPr>
+          <w:p>
+            <w:pPr>
+              <w:spacing w:after="60" w:before="60" w:lineRule="auto"/>
+              <w:rPr/>
+            </w:pPr>
+            <w:r>
+              <w:rPr>
+                <w:rtl w:val="0"/>
+              </w:rPr>
+              <w:t xml:space="preserve">Based on their experience, the users can give their opinion on the course.</w:t>
+            </w:r>
+          </w:p>
+        </w:tc>
+        <w:tc>
+          <w:tcPr>
+            <w:vAlign w:val="top"/>
+          </w:tcPr>
+          <w:p>
+            <w:pPr>
+              <w:spacing w:after="60" w:before="60" w:lineRule="auto"/>
+              <w:jc w:val="center"/>
+              <w:rPr/>
+            </w:pPr>
+            <w:r>
+              <w:rPr>
+                <w:rtl w:val="0"/>
+              </w:rPr>
+            </w:r>
+          </w:p>
+        </w:tc>
+        <w:tc>
+          <w:tcPr>
+            <w:vAlign w:val="top"/>
+          </w:tcPr>
+          <w:p>
+            <w:pPr>
+              <w:spacing w:after="60" w:before="60" w:lineRule="auto"/>
+              <w:jc w:val="center"/>
+              <w:rPr/>
+            </w:pPr>
+            <w:r>
+              <w:rPr>
+                <w:rtl w:val="0"/>
+              </w:rPr>
+              <w:t xml:space="preserve">4/16/2023</w:t>
+            </w:r>
+          </w:p>
+        </w:tc>
+        <w:tc>
+          <w:tcPr>
+            <w:vAlign w:val="top"/>
+          </w:tcPr>
+          <w:p>
+            <w:pPr>
+              <w:spacing w:after="60" w:before="60" w:lineRule="auto"/>
+              <w:jc w:val="center"/>
+              <w:rPr/>
+            </w:pPr>
+            <w:r>
+              <w:rPr>
+                <w:rtl w:val="0"/>
+              </w:rPr>
+              <w:t xml:space="preserve">Henri Hatija</w:t>
+            </w:r>
+          </w:p>
+        </w:tc>
+      </w:tr>
+      <w:tr>
+        <w:trPr>
+          <w:cantSplit w:val="1"/>
+          <w:tblHeader w:val="0"/>
+        </w:trPr>
+        <w:tc>
+          <w:tcPr>
+            <w:vAlign w:val="top"/>
+          </w:tcPr>
+          <w:p>
+            <w:pPr>
+              <w:spacing w:after="60" w:before="60" w:lineRule="auto"/>
+              <w:rPr>
+                <w:sz w:val="16"/>
+                <w:szCs w:val="16"/>
+              </w:rPr>
+            </w:pPr>
+            <w:r>
+              <w:rPr>
+                <w:sz w:val="16"/>
+                <w:szCs w:val="16"/>
+                <w:rtl w:val="0"/>
+              </w:rPr>
+              <w:t xml:space="preserve">BR_21</w:t>
+            </w:r>
+          </w:p>
+        </w:tc>
+        <w:tc>
+          <w:tcPr>
+            <w:vAlign w:val="top"/>
+          </w:tcPr>
+          <w:p>
+            <w:pPr>
+              <w:spacing w:after="60" w:before="60" w:lineRule="auto"/>
+              <w:rPr/>
+            </w:pPr>
+            <w:r>
+              <w:rPr>
+                <w:rtl w:val="0"/>
+              </w:rPr>
+              <w:t xml:space="preserve">The user shall be able to report or leave a comment on a coach.</w:t>
+            </w:r>
+          </w:p>
+        </w:tc>
+        <w:tc>
+          <w:tcPr>
+            <w:vAlign w:val="top"/>
+          </w:tcPr>
+          <w:p>
+            <w:pPr>
+              <w:spacing w:after="60" w:before="60" w:lineRule="auto"/>
+              <w:rPr/>
+            </w:pPr>
+            <w:r>
+              <w:rPr>
+                <w:rtl w:val="0"/>
+              </w:rPr>
+              <w:t xml:space="preserve">The report should be based on a violation of a law or a TOS break and the comment can be either positive or negative.</w:t>
+            </w:r>
+          </w:p>
+        </w:tc>
+        <w:tc>
+          <w:tcPr>
+            <w:vAlign w:val="top"/>
+          </w:tcPr>
+          <w:p>
+            <w:pPr>
+              <w:spacing w:after="60" w:before="60" w:lineRule="auto"/>
+              <w:jc w:val="center"/>
+              <w:rPr/>
+            </w:pPr>
+            <w:r>
+              <w:rPr>
+                <w:rtl w:val="0"/>
+              </w:rPr>
+            </w:r>
+          </w:p>
+        </w:tc>
+        <w:tc>
+          <w:tcPr>
+            <w:vAlign w:val="top"/>
+          </w:tcPr>
+          <w:p>
+            <w:pPr>
+              <w:spacing w:after="60" w:before="60" w:lineRule="auto"/>
+              <w:jc w:val="center"/>
+              <w:rPr/>
+            </w:pPr>
+            <w:r>
+              <w:rPr>
+                <w:rtl w:val="0"/>
+              </w:rPr>
+              <w:t xml:space="preserve">4/16/2023</w:t>
+            </w:r>
+          </w:p>
+        </w:tc>
+        <w:tc>
+          <w:tcPr>
+            <w:vAlign w:val="top"/>
+          </w:tcPr>
+          <w:p>
+            <w:pPr>
+              <w:spacing w:after="60" w:before="60" w:lineRule="auto"/>
+              <w:jc w:val="center"/>
+              <w:rPr/>
+            </w:pPr>
+            <w:r>
+              <w:rPr>
+                <w:rtl w:val="0"/>
+              </w:rPr>
+              <w:t xml:space="preserve">Henri Hatija</w:t>
+            </w:r>
+          </w:p>
+        </w:tc>
+      </w:tr>
+      <w:tr>
+        <w:trPr>
+          <w:cantSplit w:val="1"/>
+          <w:tblHeader w:val="0"/>
+        </w:trPr>
+        <w:tc>
+          <w:tcPr>
+            <w:vAlign w:val="top"/>
+          </w:tcPr>
+          <w:p>
+            <w:pPr>
+              <w:spacing w:after="60" w:before="60" w:lineRule="auto"/>
+              <w:rPr>
+                <w:sz w:val="16"/>
+                <w:szCs w:val="16"/>
+              </w:rPr>
+            </w:pPr>
+            <w:r>
+              <w:rPr>
+                <w:sz w:val="16"/>
+                <w:szCs w:val="16"/>
+                <w:rtl w:val="0"/>
+              </w:rPr>
+              <w:t xml:space="preserve">BR_22</w:t>
+            </w:r>
+          </w:p>
+        </w:tc>
+        <w:tc>
+          <w:tcPr>
+            <w:vAlign w:val="top"/>
+          </w:tcPr>
+          <w:p>
+            <w:pPr>
+              <w:spacing w:after="60" w:before="60" w:lineRule="auto"/>
+              <w:rPr/>
+            </w:pPr>
+            <w:r>
+              <w:rPr>
+                <w:rtl w:val="0"/>
+              </w:rPr>
+              <w:t xml:space="preserve">The manager will have access to all the reviews and reports.</w:t>
+            </w:r>
+          </w:p>
+        </w:tc>
+        <w:tc>
+          <w:tcPr>
+            <w:vAlign w:val="top"/>
+          </w:tcPr>
+          <w:p>
+            <w:pPr>
+              <w:spacing w:after="60" w:before="60" w:lineRule="auto"/>
+              <w:rPr/>
+            </w:pPr>
+            <w:r>
+              <w:rPr>
+                <w:rtl w:val="0"/>
+              </w:rPr>
+              <w:t xml:space="preserve">This includes courses and coaches.</w:t>
+            </w:r>
+          </w:p>
+        </w:tc>
+        <w:tc>
+          <w:tcPr>
+            <w:vAlign w:val="top"/>
+          </w:tcPr>
+          <w:p>
+            <w:pPr>
+              <w:spacing w:after="60" w:before="60" w:lineRule="auto"/>
+              <w:jc w:val="center"/>
+              <w:rPr/>
+            </w:pPr>
+            <w:r>
+              <w:rPr>
+                <w:rtl w:val="0"/>
+              </w:rPr>
+            </w:r>
+          </w:p>
+        </w:tc>
+        <w:tc>
+          <w:tcPr>
+            <w:vAlign w:val="top"/>
+          </w:tcPr>
+          <w:p>
+            <w:pPr>
+              <w:spacing w:after="60" w:before="60" w:lineRule="auto"/>
+              <w:jc w:val="center"/>
+              <w:rPr/>
+            </w:pPr>
+            <w:r>
+              <w:rPr>
+                <w:rtl w:val="0"/>
+              </w:rPr>
+              <w:t xml:space="preserve">4/16/2023</w:t>
+            </w:r>
+          </w:p>
+        </w:tc>
+        <w:tc>
+          <w:tcPr>
+            <w:vAlign w:val="top"/>
+          </w:tcPr>
+          <w:p>
+            <w:pPr>
+              <w:spacing w:after="60" w:before="60" w:lineRule="auto"/>
+              <w:jc w:val="center"/>
+              <w:rPr/>
+            </w:pPr>
+            <w:r>
+              <w:rPr>
+                <w:rtl w:val="0"/>
+              </w:rPr>
+              <w:t xml:space="preserve">Henri Hatija</w:t>
+            </w:r>
+          </w:p>
+        </w:tc>
+      </w:tr>
+      <w:tr>
+        <w:trPr>
+          <w:cantSplit w:val="1"/>
+          <w:tblHeader w:val="0"/>
+        </w:trPr>
+        <w:tc>
+          <w:tcPr>
+            <w:vAlign w:val="top"/>
+          </w:tcPr>
+          <w:p>
+            <w:pPr>
+              <w:spacing w:after="60" w:before="60" w:lineRule="auto"/>
+              <w:rPr>
+                <w:sz w:val="16"/>
+                <w:szCs w:val="16"/>
+              </w:rPr>
+            </w:pPr>
+            <w:r>
+              <w:rPr>
+                <w:sz w:val="16"/>
+                <w:szCs w:val="16"/>
+                <w:rtl w:val="0"/>
+              </w:rPr>
+              <w:t xml:space="preserve">BR_23</w:t>
+            </w:r>
+          </w:p>
+        </w:tc>
+        <w:tc>
+          <w:tcPr>
+            <w:vAlign w:val="top"/>
+          </w:tcPr>
+          <w:p>
+            <w:pPr>
+              <w:spacing w:after="60" w:before="60" w:lineRule="auto"/>
+              <w:rPr/>
+            </w:pPr>
+            <w:r>
+              <w:rPr>
+                <w:rtl w:val="0"/>
+              </w:rPr>
+              <w:t xml:space="preserve">The manager has the right to suspend a coach.</w:t>
+            </w:r>
+          </w:p>
+        </w:tc>
+        <w:tc>
+          <w:tcPr>
+            <w:vAlign w:val="top"/>
+          </w:tcPr>
+          <w:p>
+            <w:pPr>
+              <w:spacing w:after="60" w:before="60" w:lineRule="auto"/>
+              <w:rPr/>
+            </w:pPr>
+            <w:r>
+              <w:rPr>
+                <w:rtl w:val="0"/>
+              </w:rPr>
+              <w:t xml:space="preserve">The suspension can be based on the reports or the negative comments.</w:t>
+            </w:r>
+          </w:p>
+        </w:tc>
+        <w:tc>
+          <w:tcPr>
+            <w:vAlign w:val="top"/>
+          </w:tcPr>
+          <w:p>
+            <w:pPr>
+              <w:spacing w:after="60" w:before="60" w:lineRule="auto"/>
+              <w:jc w:val="center"/>
+              <w:rPr/>
+            </w:pPr>
+            <w:r>
+              <w:rPr>
+                <w:rtl w:val="0"/>
+              </w:rPr>
+            </w:r>
+          </w:p>
+        </w:tc>
+        <w:tc>
+          <w:tcPr>
+            <w:vAlign w:val="top"/>
+          </w:tcPr>
+          <w:p>
+            <w:pPr>
+              <w:spacing w:after="60" w:before="60" w:lineRule="auto"/>
+              <w:jc w:val="center"/>
+              <w:rPr/>
+            </w:pPr>
+            <w:r>
+              <w:rPr>
+                <w:rtl w:val="0"/>
+              </w:rPr>
+              <w:t xml:space="preserve">4/16/2023</w:t>
+            </w:r>
+          </w:p>
+        </w:tc>
+        <w:tc>
+          <w:tcPr>
+            <w:vAlign w:val="top"/>
+          </w:tcPr>
+          <w:p>
+            <w:pPr>
+              <w:spacing w:after="60" w:before="60" w:lineRule="auto"/>
+              <w:jc w:val="center"/>
+              <w:rPr/>
+            </w:pPr>
+            <w:r>
+              <w:rPr>
+                <w:rtl w:val="0"/>
+              </w:rPr>
+              <w:t xml:space="preserve">Henri Hatija</w:t>
+            </w:r>
+          </w:p>
+        </w:tc>
+      </w:tr>
+      <w:tr>
+        <w:trPr>
+          <w:cantSplit w:val="1"/>
+          <w:tblHeader w:val="0"/>
+        </w:trPr>
+        <w:tc>
+          <w:tcPr>
+            <w:vAlign w:val="top"/>
+          </w:tcPr>
+          <w:p>
+            <w:pPr>
+              <w:spacing w:after="60" w:before="60" w:lineRule="auto"/>
+              <w:rPr>
+                <w:sz w:val="16"/>
+                <w:szCs w:val="16"/>
+              </w:rPr>
+            </w:pPr>
+            <w:r>
+              <w:rPr>
+                <w:sz w:val="16"/>
+                <w:szCs w:val="16"/>
+                <w:rtl w:val="0"/>
+              </w:rPr>
+              <w:t xml:space="preserve">BR_24</w:t>
+            </w:r>
+          </w:p>
+        </w:tc>
+        <w:tc>
+          <w:tcPr>
+            <w:vAlign w:val="top"/>
+          </w:tcPr>
+          <w:p>
+            <w:pPr>
+              <w:spacing w:after="60" w:before="60" w:lineRule="auto"/>
+              <w:rPr/>
+            </w:pPr>
+            <w:r>
+              <w:rPr>
+                <w:rtl w:val="0"/>
+              </w:rPr>
+              <w:t xml:space="preserve">The user should be notified of the busy hours in the gym.</w:t>
+            </w:r>
+          </w:p>
+        </w:tc>
+        <w:tc>
+          <w:tcPr>
+            <w:vAlign w:val="top"/>
+          </w:tcPr>
+          <w:p>
+            <w:pPr>
+              <w:spacing w:after="60" w:before="60" w:lineRule="auto"/>
+              <w:rPr/>
+            </w:pPr>
+            <w:r>
+              <w:rPr>
+                <w:rtl w:val="0"/>
+              </w:rPr>
+              <w:t xml:space="preserve">When a certain number of people sign in to the physical gym, the users that go there should get a notification.</w:t>
+            </w:r>
+          </w:p>
+        </w:tc>
+        <w:tc>
+          <w:tcPr>
+            <w:vAlign w:val="top"/>
+          </w:tcPr>
+          <w:p>
+            <w:pPr>
+              <w:spacing w:after="60" w:before="60" w:lineRule="auto"/>
+              <w:jc w:val="center"/>
+              <w:rPr/>
+            </w:pPr>
+            <w:r>
+              <w:rPr>
+                <w:rtl w:val="0"/>
+              </w:rPr>
+            </w:r>
+          </w:p>
+        </w:tc>
+        <w:tc>
+          <w:tcPr>
+            <w:vAlign w:val="top"/>
+          </w:tcPr>
+          <w:p>
+            <w:pPr>
+              <w:spacing w:after="60" w:before="60" w:lineRule="auto"/>
+              <w:jc w:val="center"/>
+              <w:rPr/>
+            </w:pPr>
+            <w:r>
+              <w:rPr>
+                <w:rtl w:val="0"/>
+              </w:rPr>
+              <w:t xml:space="preserve">4/16/2023</w:t>
+            </w:r>
+          </w:p>
+        </w:tc>
+        <w:tc>
+          <w:tcPr>
+            <w:vAlign w:val="top"/>
+          </w:tcPr>
+          <w:p>
+            <w:pPr>
+              <w:spacing w:after="60" w:before="60" w:lineRule="auto"/>
+              <w:jc w:val="center"/>
+              <w:rPr/>
+            </w:pPr>
+            <w:r>
+              <w:rPr>
+                <w:rtl w:val="0"/>
+              </w:rPr>
+              <w:t xml:space="preserve">Henri Hatija</w:t>
+            </w:r>
+          </w:p>
+        </w:tc>
+      </w:tr>
+      <w:tr>
+        <w:trPr>
+          <w:cantSplit w:val="1"/>
+          <w:tblHeader w:val="0"/>
+        </w:trPr>
+        <w:tc>
+          <w:tcPr>
+            <w:vAlign w:val="top"/>
+          </w:tcPr>
+          <w:p>
+            <w:pPr>
+              <w:spacing w:after="60" w:before="60" w:lineRule="auto"/>
+              <w:rPr>
+                <w:sz w:val="16"/>
+                <w:szCs w:val="16"/>
+              </w:rPr>
+            </w:pPr>
+            <w:r>
+              <w:rPr>
+                <w:sz w:val="16"/>
+                <w:szCs w:val="16"/>
+                <w:rtl w:val="0"/>
+              </w:rPr>
+              <w:t xml:space="preserve">BR_25</w:t>
+            </w:r>
+          </w:p>
+        </w:tc>
+        <w:tc>
+          <w:tcPr>
+            <w:vAlign w:val="top"/>
+          </w:tcPr>
+          <w:p>
+            <w:pPr>
+              <w:spacing w:after="60" w:before="60" w:lineRule="auto"/>
+              <w:rPr/>
+            </w:pPr>
+            <w:r>
+              <w:rPr>
+                <w:rtl w:val="0"/>
+              </w:rPr>
+              <w:t xml:space="preserve">The user should be able to connect with the coaches via the app.</w:t>
+            </w:r>
+          </w:p>
+        </w:tc>
+        <w:tc>
+          <w:tcPr>
+            <w:vAlign w:val="top"/>
+          </w:tcPr>
+          <w:p>
+            <w:pPr>
+              <w:spacing w:after="60" w:before="60" w:lineRule="auto"/>
+              <w:rPr/>
+            </w:pPr>
+            <w:r>
+              <w:rPr>
+                <w:rtl w:val="0"/>
+              </w:rPr>
+              <w:t xml:space="preserve">There should be a chat feature which will serve for that purpose.</w:t>
+            </w:r>
+          </w:p>
+        </w:tc>
+        <w:tc>
+          <w:tcPr>
+            <w:vAlign w:val="top"/>
+          </w:tcPr>
+          <w:p>
+            <w:pPr>
+              <w:spacing w:after="60" w:before="60" w:lineRule="auto"/>
+              <w:jc w:val="center"/>
+              <w:rPr/>
+            </w:pPr>
+            <w:r>
+              <w:rPr>
+                <w:rtl w:val="0"/>
+              </w:rPr>
+            </w:r>
+          </w:p>
+        </w:tc>
+        <w:tc>
+          <w:tcPr>
+            <w:vAlign w:val="top"/>
+          </w:tcPr>
+          <w:p>
+            <w:pPr>
+              <w:spacing w:after="60" w:before="60" w:lineRule="auto"/>
+              <w:jc w:val="center"/>
+              <w:rPr/>
+            </w:pPr>
+            <w:r>
+              <w:rPr>
+                <w:rtl w:val="0"/>
+              </w:rPr>
+              <w:t xml:space="preserve">4/16/2023</w:t>
+            </w:r>
+          </w:p>
+        </w:tc>
+        <w:tc>
+          <w:tcPr>
+            <w:vAlign w:val="top"/>
+          </w:tcPr>
+          <w:p>
+            <w:pPr>
+              <w:spacing w:after="60" w:before="60" w:lineRule="auto"/>
+              <w:jc w:val="center"/>
+              <w:rPr/>
+            </w:pPr>
+            <w:r>
+              <w:rPr>
+                <w:rtl w:val="0"/>
+              </w:rPr>
+              <w:t xml:space="preserve">Henri Hatija</w:t>
+            </w:r>
+          </w:p>
+        </w:tc>
+      </w:tr>
+      <w:tr>
+        <w:trPr>
+          <w:cantSplit w:val="1"/>
+          <w:tblHeader w:val="0"/>
+        </w:trPr>
+        <w:tc>
+          <w:tcPr>
+            <w:vAlign w:val="top"/>
+          </w:tcPr>
+          <w:p>
+            <w:pPr>
+              <w:spacing w:after="60" w:before="60" w:lineRule="auto"/>
+              <w:rPr>
+                <w:sz w:val="16"/>
+                <w:szCs w:val="16"/>
+              </w:rPr>
+            </w:pPr>
+            <w:r>
+              <w:rPr>
+                <w:sz w:val="16"/>
+                <w:szCs w:val="16"/>
+                <w:rtl w:val="0"/>
+              </w:rPr>
+              <w:t xml:space="preserve">BR_26</w:t>
+            </w:r>
+          </w:p>
+        </w:tc>
+        <w:tc>
+          <w:tcPr>
+            <w:vAlign w:val="top"/>
+          </w:tcPr>
+          <w:p>
+            <w:pPr>
+              <w:spacing w:after="60" w:before="60" w:lineRule="auto"/>
+              <w:rPr/>
+            </w:pPr>
+            <w:r>
+              <w:rPr>
+                <w:rtl w:val="0"/>
+              </w:rPr>
+              <w:t xml:space="preserve">The coaches can book a certain gym for a certain amount of hours a day.</w:t>
+            </w:r>
+          </w:p>
+        </w:tc>
+        <w:tc>
+          <w:tcPr>
+            <w:vAlign w:val="top"/>
+          </w:tcPr>
+          <w:p>
+            <w:pPr>
+              <w:spacing w:after="60" w:before="60" w:lineRule="auto"/>
+              <w:rPr/>
+            </w:pPr>
+            <w:r>
+              <w:rPr>
+                <w:rtl w:val="0"/>
+              </w:rPr>
+              <w:t xml:space="preserve">During that time the coaches can conduct their personal training with the users.</w:t>
+            </w:r>
+          </w:p>
+        </w:tc>
+        <w:tc>
+          <w:tcPr>
+            <w:vAlign w:val="top"/>
+          </w:tcPr>
+          <w:p>
+            <w:pPr>
+              <w:spacing w:after="60" w:before="60" w:lineRule="auto"/>
+              <w:jc w:val="center"/>
+              <w:rPr/>
+            </w:pPr>
+            <w:r>
+              <w:rPr>
+                <w:rtl w:val="0"/>
+              </w:rPr>
+            </w:r>
+          </w:p>
+        </w:tc>
+        <w:tc>
+          <w:tcPr>
+            <w:vAlign w:val="top"/>
+          </w:tcPr>
+          <w:p>
+            <w:pPr>
+              <w:spacing w:after="60" w:before="60" w:lineRule="auto"/>
+              <w:jc w:val="center"/>
+              <w:rPr/>
+            </w:pPr>
+            <w:r>
+              <w:rPr>
+                <w:rtl w:val="0"/>
+              </w:rPr>
+              <w:t xml:space="preserve">4/16/2023</w:t>
+            </w:r>
+          </w:p>
+        </w:tc>
+        <w:tc>
+          <w:tcPr>
+            <w:vAlign w:val="top"/>
+          </w:tcPr>
+          <w:p>
+            <w:pPr>
+              <w:spacing w:after="60" w:before="60" w:lineRule="auto"/>
+              <w:jc w:val="center"/>
+              <w:rPr/>
+            </w:pPr>
+            <w:r>
+              <w:rPr>
+                <w:rtl w:val="0"/>
+              </w:rPr>
+              <w:t xml:space="preserve">Henri Hatija</w:t>
+            </w:r>
+          </w:p>
+        </w:tc>
+      </w:tr>
+      <w:tr>
+        <w:trPr>
+          <w:cantSplit w:val="1"/>
+          <w:tblHeader w:val="0"/>
+        </w:trPr>
+        <w:tc>
+          <w:tcPr>
+            <w:vAlign w:val="top"/>
+          </w:tcPr>
+          <w:p>
+            <w:pPr>
+              <w:spacing w:after="60" w:before="60" w:lineRule="auto"/>
+              <w:rPr>
+                <w:sz w:val="16"/>
+                <w:szCs w:val="16"/>
+              </w:rPr>
+            </w:pPr>
+            <w:r>
+              <w:rPr>
+                <w:sz w:val="16"/>
+                <w:szCs w:val="16"/>
+                <w:rtl w:val="0"/>
+              </w:rPr>
+              <w:t xml:space="preserve">BR_27</w:t>
+            </w:r>
+          </w:p>
+        </w:tc>
+        <w:tc>
+          <w:tcPr>
+            <w:vAlign w:val="top"/>
+          </w:tcPr>
+          <w:p>
+            <w:pPr>
+              <w:spacing w:after="60" w:before="60" w:lineRule="auto"/>
+              <w:rPr/>
+            </w:pPr>
+            <w:r>
+              <w:rPr>
+                <w:rtl w:val="0"/>
+              </w:rPr>
+              <w:t xml:space="preserve">The users must have available a report on their progress after each training session with the coach.</w:t>
+            </w:r>
+          </w:p>
+        </w:tc>
+        <w:tc>
+          <w:tcPr>
+            <w:vAlign w:val="top"/>
+          </w:tcPr>
+          <w:p>
+            <w:pPr>
+              <w:spacing w:after="60" w:before="60" w:lineRule="auto"/>
+              <w:rPr/>
+            </w:pPr>
+            <w:r>
+              <w:rPr>
+                <w:rtl w:val="0"/>
+              </w:rPr>
+              <w:t xml:space="preserve">This report will highlight what was achieved during the week or workout and how much closer the user is to his/her goal.</w:t>
+            </w:r>
+          </w:p>
+        </w:tc>
+        <w:tc>
+          <w:tcPr>
+            <w:vAlign w:val="top"/>
+          </w:tcPr>
+          <w:p>
+            <w:pPr>
+              <w:spacing w:after="60" w:before="60" w:lineRule="auto"/>
+              <w:jc w:val="center"/>
+              <w:rPr/>
+            </w:pPr>
+            <w:r>
+              <w:rPr>
+                <w:rtl w:val="0"/>
+              </w:rPr>
+            </w:r>
+          </w:p>
+        </w:tc>
+        <w:tc>
+          <w:tcPr>
+            <w:vAlign w:val="top"/>
+          </w:tcPr>
+          <w:p>
+            <w:pPr>
+              <w:spacing w:after="60" w:before="60" w:lineRule="auto"/>
+              <w:jc w:val="center"/>
+              <w:rPr/>
+            </w:pPr>
+            <w:r>
+              <w:rPr>
+                <w:rtl w:val="0"/>
+              </w:rPr>
+              <w:t xml:space="preserve">4/16/2023</w:t>
+            </w:r>
+          </w:p>
+        </w:tc>
+        <w:tc>
+          <w:tcPr>
+            <w:vAlign w:val="top"/>
+          </w:tcPr>
+          <w:p>
+            <w:pPr>
+              <w:spacing w:after="60" w:before="60" w:lineRule="auto"/>
+              <w:jc w:val="center"/>
+              <w:rPr/>
+            </w:pPr>
+            <w:r>
+              <w:rPr>
+                <w:rtl w:val="0"/>
+              </w:rPr>
+              <w:t xml:space="preserve">Henri Hatija</w:t>
+            </w:r>
+          </w:p>
+        </w:tc>
+      </w:tr>
+      <w:tr>
+        <w:trPr>
+          <w:cantSplit w:val="1"/>
+          <w:tblHeader w:val="0"/>
+        </w:trPr>
+        <w:tc>
+          <w:tcPr>
+            <w:vAlign w:val="top"/>
+          </w:tcPr>
+          <w:p>
+            <w:pPr>
+              <w:spacing w:after="60" w:before="60" w:lineRule="auto"/>
+              <w:rPr>
+                <w:sz w:val="16"/>
+                <w:szCs w:val="16"/>
+              </w:rPr>
+            </w:pPr>
+            <w:r>
+              <w:rPr>
+                <w:sz w:val="16"/>
+                <w:szCs w:val="16"/>
+                <w:rtl w:val="0"/>
+              </w:rPr>
+              <w:t xml:space="preserve">BR_28</w:t>
+            </w:r>
+          </w:p>
+        </w:tc>
+        <w:tc>
+          <w:tcPr>
+            <w:vAlign w:val="top"/>
+          </w:tcPr>
+          <w:p>
+            <w:pPr>
+              <w:spacing w:after="60" w:before="60" w:lineRule="auto"/>
+              <w:rPr/>
+            </w:pPr>
+            <w:r>
+              <w:rPr>
+                <w:rtl w:val="0"/>
+              </w:rPr>
+              <w:t xml:space="preserve">A qualified user can sign up to become a coach on the app.</w:t>
+            </w:r>
+          </w:p>
+        </w:tc>
+        <w:tc>
+          <w:tcPr>
+            <w:vAlign w:val="top"/>
+          </w:tcPr>
+          <w:p>
+            <w:pPr>
+              <w:spacing w:after="60" w:before="60" w:lineRule="auto"/>
+              <w:rPr/>
+            </w:pPr>
+            <w:r>
+              <w:rPr>
+                <w:rtl w:val="0"/>
+              </w:rPr>
+              <w:t xml:space="preserve">His/Her application will be reviewed by a manager.</w:t>
+            </w:r>
+          </w:p>
+        </w:tc>
+        <w:tc>
+          <w:tcPr>
+            <w:vAlign w:val="top"/>
+          </w:tcPr>
+          <w:p>
+            <w:pPr>
+              <w:spacing w:after="60" w:before="60" w:lineRule="auto"/>
+              <w:jc w:val="center"/>
+              <w:rPr/>
+            </w:pPr>
+            <w:r>
+              <w:rPr>
+                <w:rtl w:val="0"/>
+              </w:rPr>
+            </w:r>
+          </w:p>
+        </w:tc>
+        <w:tc>
+          <w:tcPr>
+            <w:vAlign w:val="top"/>
+          </w:tcPr>
+          <w:p>
+            <w:pPr>
+              <w:spacing w:after="60" w:before="60" w:lineRule="auto"/>
+              <w:jc w:val="center"/>
+              <w:rPr/>
+            </w:pPr>
+            <w:r>
+              <w:rPr>
+                <w:rtl w:val="0"/>
+              </w:rPr>
+              <w:t xml:space="preserve">4/17/2023</w:t>
+            </w:r>
+          </w:p>
+        </w:tc>
+        <w:tc>
+          <w:tcPr>
+            <w:vAlign w:val="top"/>
+          </w:tcPr>
+          <w:p>
+            <w:pPr>
+              <w:spacing w:after="60" w:before="60" w:lineRule="auto"/>
+              <w:jc w:val="center"/>
+              <w:rPr/>
+            </w:pPr>
+            <w:r>
+              <w:rPr>
+                <w:rtl w:val="0"/>
+              </w:rPr>
+              <w:t xml:space="preserve">Henri Hatija</w:t>
+            </w:r>
+          </w:p>
+        </w:tc>
+      </w:tr>
+      <w:tr>
+        <w:trPr>
+          <w:cantSplit w:val="1"/>
+          <w:tblHeader w:val="0"/>
+        </w:trPr>
+        <w:tc>
+          <w:tcPr>
+            <w:vAlign w:val="top"/>
+          </w:tcPr>
+          <w:p>
+            <w:pPr>
+              <w:spacing w:after="60" w:before="60" w:lineRule="auto"/>
+              <w:rPr>
+                <w:sz w:val="16"/>
+                <w:szCs w:val="16"/>
+              </w:rPr>
+            </w:pPr>
+            <w:r>
+              <w:rPr>
+                <w:sz w:val="16"/>
+                <w:szCs w:val="16"/>
+                <w:rtl w:val="0"/>
+              </w:rPr>
+              <w:t xml:space="preserve">BR_29</w:t>
+            </w:r>
+          </w:p>
+        </w:tc>
+        <w:tc>
+          <w:tcPr>
+            <w:vAlign w:val="top"/>
+          </w:tcPr>
+          <w:p>
+            <w:pPr>
+              <w:spacing w:after="60" w:before="60" w:lineRule="auto"/>
+              <w:rPr/>
+            </w:pPr>
+            <w:r>
+              <w:rPr>
+                <w:rtl w:val="0"/>
+              </w:rPr>
+              <w:t xml:space="preserve">The coach can leave a review on a client.</w:t>
+            </w:r>
+          </w:p>
+        </w:tc>
+        <w:tc>
+          <w:tcPr>
+            <w:vAlign w:val="top"/>
+          </w:tcPr>
+          <w:p>
+            <w:pPr>
+              <w:spacing w:after="60" w:before="60" w:lineRule="auto"/>
+              <w:rPr/>
+            </w:pPr>
+            <w:r>
+              <w:rPr>
+                <w:rtl w:val="0"/>
+              </w:rPr>
+              <w:t xml:space="preserve">This review should be based on their interaction including the personal training and social interaction.</w:t>
+            </w:r>
+          </w:p>
+        </w:tc>
+        <w:tc>
+          <w:tcPr>
+            <w:vAlign w:val="top"/>
+          </w:tcPr>
+          <w:p>
+            <w:pPr>
+              <w:spacing w:after="60" w:before="60" w:lineRule="auto"/>
+              <w:jc w:val="center"/>
+              <w:rPr/>
+            </w:pPr>
+            <w:r>
+              <w:rPr>
+                <w:rtl w:val="0"/>
+              </w:rPr>
+            </w:r>
+          </w:p>
+        </w:tc>
+        <w:tc>
+          <w:tcPr>
+            <w:vAlign w:val="top"/>
+          </w:tcPr>
+          <w:p>
+            <w:pPr>
+              <w:spacing w:after="60" w:before="60" w:lineRule="auto"/>
+              <w:jc w:val="center"/>
+              <w:rPr/>
+            </w:pPr>
+            <w:r>
+              <w:rPr>
+                <w:rtl w:val="0"/>
+              </w:rPr>
+              <w:t xml:space="preserve">4/17/2023</w:t>
+            </w:r>
+          </w:p>
+        </w:tc>
+        <w:tc>
+          <w:tcPr>
+            <w:vAlign w:val="top"/>
+          </w:tcPr>
+          <w:p>
+            <w:pPr>
+              <w:spacing w:after="60" w:before="60" w:lineRule="auto"/>
+              <w:jc w:val="center"/>
+              <w:rPr/>
+            </w:pPr>
+            <w:r>
+              <w:rPr>
+                <w:rtl w:val="0"/>
+              </w:rPr>
+              <w:t xml:space="preserve">Henri Hatija</w:t>
+            </w:r>
+          </w:p>
+        </w:tc>
+      </w:tr>
+      <w:tr>
+        <w:trPr>
+          <w:cantSplit w:val="1"/>
+          <w:tblHeader w:val="0"/>
+        </w:trPr>
+        <w:tc>
+          <w:tcPr>
+            <w:vAlign w:val="top"/>
+          </w:tcPr>
+          <w:p>
+            <w:pPr>
+              <w:spacing w:after="60" w:before="60" w:lineRule="auto"/>
+              <w:rPr>
+                <w:sz w:val="16"/>
+                <w:szCs w:val="16"/>
+              </w:rPr>
+            </w:pPr>
+            <w:r>
+              <w:rPr>
+                <w:sz w:val="16"/>
+                <w:szCs w:val="16"/>
+                <w:rtl w:val="0"/>
+              </w:rPr>
+              <w:t xml:space="preserve">BR_30</w:t>
+            </w:r>
+          </w:p>
+        </w:tc>
+        <w:tc>
+          <w:tcPr>
+            <w:vAlign w:val="top"/>
+          </w:tcPr>
+          <w:p>
+            <w:pPr>
+              <w:spacing w:after="60" w:before="60" w:lineRule="auto"/>
+              <w:rPr/>
+            </w:pPr>
+            <w:r>
+              <w:rPr>
+                <w:rtl w:val="0"/>
+              </w:rPr>
+              <w:t xml:space="preserve">The coach can review the gym equipment.</w:t>
+            </w:r>
+          </w:p>
+        </w:tc>
+        <w:tc>
+          <w:tcPr>
+            <w:vAlign w:val="top"/>
+          </w:tcPr>
+          <w:p>
+            <w:pPr>
+              <w:spacing w:after="60" w:before="60" w:lineRule="auto"/>
+              <w:rPr/>
+            </w:pPr>
+            <w:r>
+              <w:rPr>
+                <w:rtl w:val="0"/>
+              </w:rPr>
+              <w:t xml:space="preserve">Coaches can leave reviews based on the state of the equipment of a certain gym.</w:t>
+            </w:r>
+          </w:p>
+        </w:tc>
+        <w:tc>
+          <w:tcPr>
+            <w:vAlign w:val="top"/>
+          </w:tcPr>
+          <w:p>
+            <w:pPr>
+              <w:spacing w:after="60" w:before="60" w:lineRule="auto"/>
+              <w:jc w:val="center"/>
+              <w:rPr/>
+            </w:pPr>
+            <w:r>
+              <w:rPr>
+                <w:rtl w:val="0"/>
+              </w:rPr>
+            </w:r>
+          </w:p>
+        </w:tc>
+        <w:tc>
+          <w:tcPr>
+            <w:vAlign w:val="top"/>
+          </w:tcPr>
+          <w:p>
+            <w:pPr>
+              <w:spacing w:after="60" w:before="60" w:lineRule="auto"/>
+              <w:jc w:val="center"/>
+              <w:rPr/>
+            </w:pPr>
+            <w:r>
+              <w:rPr>
+                <w:rtl w:val="0"/>
+              </w:rPr>
+              <w:t xml:space="preserve">4/17/2023</w:t>
+            </w:r>
+          </w:p>
+        </w:tc>
+        <w:tc>
+          <w:tcPr>
+            <w:vAlign w:val="top"/>
+          </w:tcPr>
+          <w:p>
+            <w:pPr>
+              <w:spacing w:after="60" w:before="60" w:lineRule="auto"/>
+              <w:jc w:val="center"/>
+              <w:rPr/>
+            </w:pPr>
+            <w:r>
+              <w:rPr>
+                <w:rtl w:val="0"/>
+              </w:rPr>
+              <w:t xml:space="preserve">Henri Hatija</w:t>
+            </w:r>
+          </w:p>
+        </w:tc>
+      </w:tr>
+      <w:tr>
+        <w:trPr>
+          <w:cantSplit w:val="1"/>
+          <w:tblHeader w:val="0"/>
+        </w:trPr>
+        <w:tc>
+          <w:tcPr>
+            <w:vAlign w:val="top"/>
+          </w:tcPr>
+          <w:p>
+            <w:pPr>
+              <w:spacing w:after="60" w:before="60" w:lineRule="auto"/>
+              <w:rPr>
+                <w:sz w:val="16"/>
+                <w:szCs w:val="16"/>
+              </w:rPr>
+            </w:pPr>
+            <w:r>
+              <w:rPr>
+                <w:sz w:val="16"/>
+                <w:szCs w:val="16"/>
+                <w:rtl w:val="0"/>
+              </w:rPr>
+              <w:t xml:space="preserve">BR_31</w:t>
+            </w:r>
+          </w:p>
+        </w:tc>
+        <w:tc>
+          <w:tcPr>
+            <w:vAlign w:val="top"/>
+          </w:tcPr>
+          <w:p>
+            <w:pPr>
+              <w:spacing w:after="60" w:before="60" w:lineRule="auto"/>
+              <w:rPr/>
+            </w:pPr>
+            <w:r>
+              <w:rPr>
+                <w:rtl w:val="0"/>
+              </w:rPr>
+              <w:t xml:space="preserve">The coach can recommend new or extra equipment for a gym.</w:t>
+            </w:r>
+          </w:p>
+        </w:tc>
+        <w:tc>
+          <w:tcPr>
+            <w:vAlign w:val="top"/>
+          </w:tcPr>
+          <w:p>
+            <w:pPr>
+              <w:spacing w:after="60" w:before="60" w:lineRule="auto"/>
+              <w:rPr/>
+            </w:pPr>
+            <w:r>
+              <w:rPr>
+                <w:rtl w:val="0"/>
+              </w:rPr>
+              <w:t xml:space="preserve">Coaches can make requests for additional or new equipment based on their courses.</w:t>
+            </w:r>
+          </w:p>
+        </w:tc>
+        <w:tc>
+          <w:tcPr>
+            <w:vAlign w:val="top"/>
+          </w:tcPr>
+          <w:p>
+            <w:pPr>
+              <w:spacing w:after="60" w:before="60" w:lineRule="auto"/>
+              <w:jc w:val="center"/>
+              <w:rPr/>
+            </w:pPr>
+            <w:r>
+              <w:rPr>
+                <w:rtl w:val="0"/>
+              </w:rPr>
+            </w:r>
+          </w:p>
+        </w:tc>
+        <w:tc>
+          <w:tcPr>
+            <w:vAlign w:val="top"/>
+          </w:tcPr>
+          <w:p>
+            <w:pPr>
+              <w:spacing w:after="60" w:before="60" w:lineRule="auto"/>
+              <w:jc w:val="center"/>
+              <w:rPr/>
+            </w:pPr>
+            <w:r>
+              <w:rPr>
+                <w:rtl w:val="0"/>
+              </w:rPr>
+              <w:t xml:space="preserve">4/17/2023</w:t>
+            </w:r>
+          </w:p>
+        </w:tc>
+        <w:tc>
+          <w:tcPr>
+            <w:vAlign w:val="top"/>
+          </w:tcPr>
+          <w:p>
+            <w:pPr>
+              <w:spacing w:after="60" w:before="60" w:lineRule="auto"/>
+              <w:jc w:val="center"/>
+              <w:rPr/>
+            </w:pPr>
+            <w:r>
+              <w:rPr>
+                <w:rtl w:val="0"/>
+              </w:rPr>
+              <w:t xml:space="preserve">Henri Hatija</w:t>
+            </w:r>
+          </w:p>
+        </w:tc>
+      </w:tr>
+      <w:tr>
+        <w:trPr>
+          <w:cantSplit w:val="1"/>
+          <w:tblHeader w:val="0"/>
+        </w:trPr>
+        <w:tc>
+          <w:tcPr>
+            <w:vAlign w:val="top"/>
+          </w:tcPr>
+          <w:p>
+            <w:pPr>
+              <w:spacing w:after="60" w:before="60" w:lineRule="auto"/>
+              <w:rPr>
+                <w:sz w:val="16"/>
+                <w:szCs w:val="16"/>
+              </w:rPr>
+            </w:pPr>
+            <w:r>
+              <w:rPr>
+                <w:sz w:val="16"/>
+                <w:szCs w:val="16"/>
+                <w:rtl w:val="0"/>
+              </w:rPr>
+              <w:t xml:space="preserve">BR_32</w:t>
+            </w:r>
+          </w:p>
+        </w:tc>
+        <w:tc>
+          <w:tcPr>
+            <w:vAlign w:val="top"/>
+          </w:tcPr>
+          <w:p>
+            <w:pPr>
+              <w:spacing w:after="60" w:before="60" w:lineRule="auto"/>
+              <w:rPr/>
+            </w:pPr>
+            <w:r>
+              <w:rPr>
+                <w:rtl w:val="0"/>
+              </w:rPr>
+              <w:t xml:space="preserve">The coach shall be able to cancel a course or terminate the course for a single/group of clients.</w:t>
+            </w:r>
+          </w:p>
+        </w:tc>
+        <w:tc>
+          <w:tcPr>
+            <w:vAlign w:val="top"/>
+          </w:tcPr>
+          <w:p>
+            <w:pPr>
+              <w:spacing w:after="60" w:before="60" w:lineRule="auto"/>
+              <w:rPr/>
+            </w:pPr>
+            <w:r>
+              <w:rPr>
+                <w:rtl w:val="0"/>
+              </w:rPr>
+              <w:t xml:space="preserve">Coaches are free to terminate their courses at any time.</w:t>
+            </w:r>
+          </w:p>
+        </w:tc>
+        <w:tc>
+          <w:tcPr>
+            <w:vAlign w:val="top"/>
+          </w:tcPr>
+          <w:p>
+            <w:pPr>
+              <w:spacing w:after="60" w:before="60" w:lineRule="auto"/>
+              <w:jc w:val="center"/>
+              <w:rPr/>
+            </w:pPr>
+            <w:r>
+              <w:rPr>
+                <w:rtl w:val="0"/>
+              </w:rPr>
+            </w:r>
+          </w:p>
+        </w:tc>
+        <w:tc>
+          <w:tcPr>
+            <w:vAlign w:val="top"/>
+          </w:tcPr>
+          <w:p>
+            <w:pPr>
+              <w:spacing w:after="60" w:before="60" w:lineRule="auto"/>
+              <w:jc w:val="center"/>
+              <w:rPr/>
+            </w:pPr>
+            <w:r>
+              <w:rPr>
+                <w:rtl w:val="0"/>
+              </w:rPr>
+              <w:t xml:space="preserve">4/17/2023</w:t>
+            </w:r>
+          </w:p>
+        </w:tc>
+        <w:tc>
+          <w:tcPr>
+            <w:vAlign w:val="top"/>
+          </w:tcPr>
+          <w:p>
+            <w:pPr>
+              <w:spacing w:after="60" w:before="60" w:lineRule="auto"/>
+              <w:jc w:val="center"/>
+              <w:rPr/>
+            </w:pPr>
+            <w:r>
+              <w:rPr>
+                <w:rtl w:val="0"/>
+              </w:rPr>
+              <w:t xml:space="preserve">Henri Hatija</w:t>
+            </w:r>
+          </w:p>
+        </w:tc>
+      </w:tr>
+      <w:tr>
+        <w:trPr>
+          <w:cantSplit w:val="1"/>
+          <w:tblHeader w:val="0"/>
+        </w:trPr>
+        <w:tc>
+          <w:tcPr>
+            <w:vAlign w:val="top"/>
+          </w:tcPr>
+          <w:p>
+            <w:pPr>
+              <w:spacing w:after="60" w:before="60" w:lineRule="auto"/>
+              <w:rPr>
+                <w:sz w:val="16"/>
+                <w:szCs w:val="16"/>
+              </w:rPr>
+            </w:pPr>
+            <w:r>
+              <w:rPr>
+                <w:sz w:val="16"/>
+                <w:szCs w:val="16"/>
+                <w:rtl w:val="0"/>
+              </w:rPr>
+              <w:t xml:space="preserve">BR_33</w:t>
+            </w:r>
+          </w:p>
+        </w:tc>
+        <w:tc>
+          <w:tcPr>
+            <w:vAlign w:val="top"/>
+          </w:tcPr>
+          <w:p>
+            <w:pPr>
+              <w:spacing w:after="60" w:before="60" w:lineRule="auto"/>
+              <w:rPr/>
+            </w:pPr>
+            <w:r>
+              <w:rPr>
+                <w:rtl w:val="0"/>
+              </w:rPr>
+              <w:t xml:space="preserve">The manager will handle all the reviews on the current equipment as well as the requests for the new equipment.</w:t>
+            </w:r>
+          </w:p>
+        </w:tc>
+        <w:tc>
+          <w:tcPr>
+            <w:vAlign w:val="top"/>
+          </w:tcPr>
+          <w:p>
+            <w:pPr>
+              <w:spacing w:after="60" w:before="60" w:lineRule="auto"/>
+              <w:rPr/>
+            </w:pPr>
+            <w:r>
+              <w:rPr>
+                <w:rtl w:val="0"/>
+              </w:rPr>
+              <w:t xml:space="preserve">The manager must determine if the requests are reasonable or not.</w:t>
+            </w:r>
+          </w:p>
+        </w:tc>
+        <w:tc>
+          <w:tcPr>
+            <w:vAlign w:val="top"/>
+          </w:tcPr>
+          <w:p>
+            <w:pPr>
+              <w:spacing w:after="60" w:before="60" w:lineRule="auto"/>
+              <w:jc w:val="center"/>
+              <w:rPr/>
+            </w:pPr>
+            <w:r>
+              <w:rPr>
+                <w:rtl w:val="0"/>
+              </w:rPr>
+            </w:r>
+          </w:p>
+        </w:tc>
+        <w:tc>
+          <w:tcPr>
+            <w:vAlign w:val="top"/>
+          </w:tcPr>
+          <w:p>
+            <w:pPr>
+              <w:spacing w:after="60" w:before="60" w:lineRule="auto"/>
+              <w:jc w:val="center"/>
+              <w:rPr/>
+            </w:pPr>
+            <w:r>
+              <w:rPr>
+                <w:rtl w:val="0"/>
+              </w:rPr>
+              <w:t xml:space="preserve">4/17/2023</w:t>
+            </w:r>
+          </w:p>
+        </w:tc>
+        <w:tc>
+          <w:tcPr>
+            <w:vAlign w:val="top"/>
+          </w:tcPr>
+          <w:p>
+            <w:pPr>
+              <w:spacing w:after="60" w:before="60" w:lineRule="auto"/>
+              <w:jc w:val="center"/>
+              <w:rPr/>
+            </w:pPr>
+            <w:r>
+              <w:rPr>
+                <w:rtl w:val="0"/>
+              </w:rPr>
+              <w:t xml:space="preserve">Henri Hatija</w:t>
+            </w:r>
+          </w:p>
+        </w:tc>
+      </w:tr>
+      <w:tr>
+        <w:trPr>
+          <w:cantSplit w:val="1"/>
+          <w:tblHeader w:val="0"/>
+        </w:trPr>
+        <w:tc>
+          <w:tcPr>
+            <w:vAlign w:val="top"/>
+          </w:tcPr>
+          <w:p>
+            <w:pPr>
+              <w:spacing w:after="60" w:before="60" w:lineRule="auto"/>
+              <w:rPr>
+                <w:sz w:val="16"/>
+                <w:szCs w:val="16"/>
+              </w:rPr>
+            </w:pPr>
+            <w:r>
+              <w:rPr>
+                <w:sz w:val="16"/>
+                <w:szCs w:val="16"/>
+                <w:rtl w:val="0"/>
+              </w:rPr>
+              <w:t xml:space="preserve">BR_34</w:t>
+            </w:r>
+          </w:p>
+        </w:tc>
+        <w:tc>
+          <w:tcPr>
+            <w:vAlign w:val="top"/>
+          </w:tcPr>
+          <w:p>
+            <w:pPr>
+              <w:spacing w:after="60" w:before="60" w:lineRule="auto"/>
+              <w:rPr/>
+            </w:pPr>
+            <w:r>
+              <w:rPr>
+                <w:rtl w:val="0"/>
+              </w:rPr>
+              <w:t xml:space="preserve">The manager has the right to ban/unban a user based on complaints or appeal from the user.</w:t>
+            </w:r>
+          </w:p>
+        </w:tc>
+        <w:tc>
+          <w:tcPr>
+            <w:vAlign w:val="top"/>
+          </w:tcPr>
+          <w:p>
+            <w:pPr>
+              <w:spacing w:after="60" w:before="60" w:lineRule="auto"/>
+              <w:rPr/>
+            </w:pPr>
+            <w:r>
+              <w:rPr>
+                <w:rtl w:val="0"/>
+              </w:rPr>
+              <w:t xml:space="preserve">After reviewing the complaints the manager has the right to suspend users and he/she can also unban users if they appeal the decision and their appeal is reasonable.</w:t>
+            </w:r>
+          </w:p>
+        </w:tc>
+        <w:tc>
+          <w:tcPr>
+            <w:vAlign w:val="top"/>
+          </w:tcPr>
+          <w:p>
+            <w:pPr>
+              <w:spacing w:after="60" w:before="60" w:lineRule="auto"/>
+              <w:jc w:val="center"/>
+              <w:rPr/>
+            </w:pPr>
+            <w:r>
+              <w:rPr>
+                <w:rtl w:val="0"/>
+              </w:rPr>
+            </w:r>
+          </w:p>
+        </w:tc>
+        <w:tc>
+          <w:tcPr>
+            <w:vAlign w:val="top"/>
+          </w:tcPr>
+          <w:p>
+            <w:pPr>
+              <w:spacing w:after="60" w:before="60" w:lineRule="auto"/>
+              <w:jc w:val="center"/>
+              <w:rPr/>
+            </w:pPr>
+            <w:r>
+              <w:rPr>
+                <w:rtl w:val="0"/>
+              </w:rPr>
+              <w:t xml:space="preserve">4/17/2023</w:t>
+            </w:r>
+          </w:p>
+        </w:tc>
+        <w:tc>
+          <w:tcPr>
+            <w:vAlign w:val="top"/>
+          </w:tcPr>
+          <w:p>
+            <w:pPr>
+              <w:spacing w:after="60" w:before="60" w:lineRule="auto"/>
+              <w:jc w:val="center"/>
+              <w:rPr/>
+            </w:pPr>
+            <w:r>
+              <w:rPr>
+                <w:rtl w:val="0"/>
+              </w:rPr>
+              <w:t xml:space="preserve">Henri Hatija</w:t>
+            </w:r>
+          </w:p>
+        </w:tc>
+      </w:tr>
+      <w:tr>
+        <w:trPr>
+          <w:cantSplit w:val="1"/>
+          <w:tblHeader w:val="0"/>
+        </w:trPr>
+        <w:tc>
+          <w:tcPr>
+            <w:vAlign w:val="top"/>
+          </w:tcPr>
+          <w:p>
+            <w:pPr>
+              <w:spacing w:after="60" w:before="60" w:lineRule="auto"/>
+              <w:rPr>
+                <w:sz w:val="16"/>
+                <w:szCs w:val="16"/>
+              </w:rPr>
+            </w:pPr>
+            <w:r>
+              <w:rPr>
+                <w:sz w:val="16"/>
+                <w:szCs w:val="16"/>
+                <w:rtl w:val="0"/>
+              </w:rPr>
+              <w:t xml:space="preserve">BR_35</w:t>
+            </w:r>
+          </w:p>
+        </w:tc>
+        <w:tc>
+          <w:tcPr>
+            <w:vAlign w:val="top"/>
+          </w:tcPr>
+          <w:p>
+            <w:pPr>
+              <w:spacing w:after="60" w:before="60" w:lineRule="auto"/>
+              <w:rPr/>
+            </w:pPr>
+            <w:r>
+              <w:rPr>
+                <w:rtl w:val="0"/>
+              </w:rPr>
+              <w:t xml:space="preserve">The manager is responsible for managing a certain gym’s daily schedule.</w:t>
+            </w:r>
+          </w:p>
+        </w:tc>
+        <w:tc>
+          <w:tcPr>
+            <w:vAlign w:val="top"/>
+          </w:tcPr>
+          <w:p>
+            <w:pPr>
+              <w:spacing w:after="60" w:before="60" w:lineRule="auto"/>
+              <w:rPr/>
+            </w:pPr>
+            <w:r>
+              <w:rPr>
+                <w:rtl w:val="0"/>
+              </w:rPr>
+              <w:t xml:space="preserve">The manager must make sure that no more than a previously defined number of coaches hold private trainings in a given time period to prevent overcrowding in the gym.</w:t>
+            </w:r>
+          </w:p>
+        </w:tc>
+        <w:tc>
+          <w:tcPr>
+            <w:vAlign w:val="top"/>
+          </w:tcPr>
+          <w:p>
+            <w:pPr>
+              <w:spacing w:after="60" w:before="60" w:lineRule="auto"/>
+              <w:jc w:val="center"/>
+              <w:rPr/>
+            </w:pPr>
+            <w:r>
+              <w:rPr>
+                <w:rtl w:val="0"/>
+              </w:rPr>
+            </w:r>
+          </w:p>
+        </w:tc>
+        <w:tc>
+          <w:tcPr>
+            <w:vAlign w:val="top"/>
+          </w:tcPr>
+          <w:p>
+            <w:pPr>
+              <w:spacing w:after="60" w:before="60" w:lineRule="auto"/>
+              <w:jc w:val="center"/>
+              <w:rPr/>
+            </w:pPr>
+            <w:r>
+              <w:rPr>
+                <w:rtl w:val="0"/>
+              </w:rPr>
+              <w:t xml:space="preserve">04/17/2023</w:t>
+            </w:r>
+          </w:p>
+        </w:tc>
+        <w:tc>
+          <w:tcPr>
+            <w:vAlign w:val="top"/>
+          </w:tcPr>
+          <w:p>
+            <w:pPr>
+              <w:spacing w:after="60" w:before="60" w:lineRule="auto"/>
+              <w:jc w:val="center"/>
+              <w:rPr/>
+            </w:pPr>
+            <w:r>
+              <w:rPr>
+                <w:rtl w:val="0"/>
+              </w:rPr>
+              <w:t xml:space="preserve">Henri Hatija</w:t>
+            </w:r>
+          </w:p>
+        </w:tc>
+      </w:tr>
+      <w:tr>
+        <w:trPr>
+          <w:cantSplit w:val="1"/>
+          <w:tblHeader w:val="0"/>
+        </w:trPr>
+        <w:tc>
+          <w:tcPr>
+            <w:vAlign w:val="top"/>
+          </w:tcPr>
+          <w:p>
+            <w:pPr>
+              <w:spacing w:after="60" w:before="60" w:lineRule="auto"/>
+              <w:rPr>
+                <w:sz w:val="16"/>
+                <w:szCs w:val="16"/>
+              </w:rPr>
+            </w:pPr>
+            <w:r>
+              <w:rPr>
+                <w:sz w:val="16"/>
+                <w:szCs w:val="16"/>
+                <w:rtl w:val="0"/>
+              </w:rPr>
+              <w:t xml:space="preserve">BR_36</w:t>
+            </w:r>
+          </w:p>
+        </w:tc>
+        <w:tc>
+          <w:tcPr>
+            <w:vAlign w:val="top"/>
+          </w:tcPr>
+          <w:p>
+            <w:pPr>
+              <w:spacing w:after="60" w:before="60" w:lineRule="auto"/>
+              <w:rPr/>
+            </w:pPr>
+            <w:r>
+              <w:rPr>
+                <w:rtl w:val="0"/>
+              </w:rPr>
+              <w:t xml:space="preserve">The manager has the right to close a gym temporarily/indefinitely.</w:t>
+            </w:r>
+          </w:p>
+        </w:tc>
+        <w:tc>
+          <w:tcPr>
+            <w:vAlign w:val="top"/>
+          </w:tcPr>
+          <w:p>
+            <w:pPr>
+              <w:spacing w:after="60" w:before="60" w:lineRule="auto"/>
+              <w:rPr/>
+            </w:pPr>
+            <w:r>
+              <w:rPr>
+                <w:rtl w:val="0"/>
+              </w:rPr>
+              <w:t xml:space="preserve">The manager can close his  gym if the situation calls for it.</w:t>
+            </w:r>
+          </w:p>
+        </w:tc>
+        <w:tc>
+          <w:tcPr>
+            <w:vAlign w:val="top"/>
+          </w:tcPr>
+          <w:p>
+            <w:pPr>
+              <w:spacing w:after="60" w:before="60" w:lineRule="auto"/>
+              <w:jc w:val="center"/>
+              <w:rPr/>
+            </w:pPr>
+            <w:r>
+              <w:rPr>
+                <w:rtl w:val="0"/>
+              </w:rPr>
+            </w:r>
+          </w:p>
+        </w:tc>
+        <w:tc>
+          <w:tcPr>
+            <w:vAlign w:val="top"/>
+          </w:tcPr>
+          <w:p>
+            <w:pPr>
+              <w:spacing w:after="60" w:before="60" w:lineRule="auto"/>
+              <w:jc w:val="center"/>
+              <w:rPr/>
+            </w:pPr>
+            <w:r>
+              <w:rPr>
+                <w:rtl w:val="0"/>
+              </w:rPr>
+              <w:t xml:space="preserve">0417/2023</w:t>
+            </w:r>
+          </w:p>
+        </w:tc>
+        <w:tc>
+          <w:tcPr>
+            <w:vAlign w:val="top"/>
+          </w:tcPr>
+          <w:p>
+            <w:pPr>
+              <w:spacing w:after="60" w:before="60" w:lineRule="auto"/>
+              <w:jc w:val="center"/>
+              <w:rPr/>
+            </w:pPr>
+            <w:r>
+              <w:rPr>
+                <w:rtl w:val="0"/>
+              </w:rPr>
+              <w:t xml:space="preserve">Henri Hatija</w:t>
+            </w:r>
+          </w:p>
+        </w:tc>
+      </w:tr>
+      <w:tr>
+        <w:trPr>
+          <w:cantSplit w:val="1"/>
+          <w:tblHeader w:val="0"/>
+        </w:trPr>
+        <w:tc>
+          <w:tcPr>
+            <w:vAlign w:val="top"/>
+          </w:tcPr>
+          <w:p>
+            <w:pPr>
+              <w:spacing w:after="60" w:before="60" w:lineRule="auto"/>
+              <w:rPr>
+                <w:sz w:val="16"/>
+                <w:szCs w:val="16"/>
+              </w:rPr>
+            </w:pPr>
+            <w:r>
+              <w:rPr>
+                <w:sz w:val="16"/>
+                <w:szCs w:val="16"/>
+                <w:rtl w:val="0"/>
+              </w:rPr>
+              <w:t xml:space="preserve">BR_37</w:t>
+            </w:r>
+          </w:p>
+        </w:tc>
+        <w:tc>
+          <w:tcPr>
+            <w:vAlign w:val="top"/>
+          </w:tcPr>
+          <w:p>
+            <w:pPr>
+              <w:spacing w:after="60" w:before="60" w:lineRule="auto"/>
+              <w:rPr/>
+            </w:pPr>
+            <w:r>
+              <w:rPr>
+                <w:rtl w:val="0"/>
+              </w:rPr>
+              <w:t xml:space="preserve">The subscribed users should get a notification if their gym is closed.</w:t>
+            </w:r>
+          </w:p>
+        </w:tc>
+        <w:tc>
+          <w:tcPr>
+            <w:vAlign w:val="top"/>
+          </w:tcPr>
+          <w:p>
+            <w:pPr>
+              <w:spacing w:after="60" w:before="60" w:lineRule="auto"/>
+              <w:rPr/>
+            </w:pPr>
+            <w:r>
+              <w:rPr>
+                <w:rtl w:val="0"/>
+              </w:rPr>
+              <w:t xml:space="preserve">The notification should be in the form of a text message or an email.</w:t>
+            </w:r>
+          </w:p>
+        </w:tc>
+        <w:tc>
+          <w:tcPr>
+            <w:vAlign w:val="top"/>
+          </w:tcPr>
+          <w:p>
+            <w:pPr>
+              <w:spacing w:after="60" w:before="60" w:lineRule="auto"/>
+              <w:jc w:val="center"/>
+              <w:rPr/>
+            </w:pPr>
+            <w:r>
+              <w:rPr>
+                <w:rtl w:val="0"/>
+              </w:rPr>
+            </w:r>
+          </w:p>
+        </w:tc>
+        <w:tc>
+          <w:tcPr>
+            <w:vAlign w:val="top"/>
+          </w:tcPr>
+          <w:p>
+            <w:pPr>
+              <w:spacing w:after="60" w:before="60" w:lineRule="auto"/>
+              <w:jc w:val="center"/>
+              <w:rPr/>
+            </w:pPr>
+            <w:r>
+              <w:rPr>
+                <w:rtl w:val="0"/>
+              </w:rPr>
+              <w:t xml:space="preserve">04/17/2023</w:t>
+            </w:r>
+          </w:p>
+        </w:tc>
+        <w:tc>
+          <w:tcPr>
+            <w:vAlign w:val="top"/>
+          </w:tcPr>
+          <w:p>
+            <w:pPr>
+              <w:spacing w:after="60" w:before="60" w:lineRule="auto"/>
+              <w:jc w:val="center"/>
+              <w:rPr/>
+            </w:pPr>
+            <w:r>
+              <w:rPr>
+                <w:rtl w:val="0"/>
+              </w:rPr>
+              <w:t xml:space="preserve">Henri Hatija</w:t>
+            </w:r>
+          </w:p>
+        </w:tc>
+      </w:tr>
+      <w:tr>
+        <w:trPr>
+          <w:cantSplit w:val="1"/>
+          <w:tblHeader w:val="0"/>
+        </w:trPr>
+        <w:tc>
+          <w:tcPr>
+            <w:vAlign w:val="top"/>
+          </w:tcPr>
+          <w:p>
+            <w:pPr>
+              <w:spacing w:after="60" w:before="60" w:lineRule="auto"/>
+              <w:rPr>
+                <w:sz w:val="16"/>
+                <w:szCs w:val="16"/>
+              </w:rPr>
+            </w:pPr>
+            <w:r>
+              <w:rPr>
+                <w:sz w:val="16"/>
+                <w:szCs w:val="16"/>
+                <w:rtl w:val="0"/>
+              </w:rPr>
+              <w:t xml:space="preserve">BR_38</w:t>
+            </w:r>
+          </w:p>
+        </w:tc>
+        <w:tc>
+          <w:tcPr>
+            <w:vAlign w:val="top"/>
+          </w:tcPr>
+          <w:p>
+            <w:pPr>
+              <w:spacing w:after="60" w:before="60" w:lineRule="auto"/>
+              <w:rPr/>
+            </w:pPr>
+            <w:r>
+              <w:rPr>
+                <w:rtl w:val="0"/>
+              </w:rPr>
+              <w:t xml:space="preserve">A banned user has the right to appeal the decision.</w:t>
+            </w:r>
+          </w:p>
+        </w:tc>
+        <w:tc>
+          <w:tcPr>
+            <w:vAlign w:val="top"/>
+          </w:tcPr>
+          <w:p>
+            <w:pPr>
+              <w:spacing w:after="60" w:before="60" w:lineRule="auto"/>
+              <w:rPr/>
+            </w:pPr>
+            <w:r>
+              <w:rPr>
+                <w:rtl w:val="0"/>
+              </w:rPr>
+              <w:t xml:space="preserve">When appealing, the user should provide proof and information on why his suspension is unreasonable.</w:t>
+            </w:r>
+          </w:p>
+        </w:tc>
+        <w:tc>
+          <w:tcPr>
+            <w:vAlign w:val="top"/>
+          </w:tcPr>
+          <w:p>
+            <w:pPr>
+              <w:spacing w:after="60" w:before="60" w:lineRule="auto"/>
+              <w:jc w:val="center"/>
+              <w:rPr/>
+            </w:pPr>
+            <w:r>
+              <w:rPr>
+                <w:rtl w:val="0"/>
+              </w:rPr>
+            </w:r>
+          </w:p>
+        </w:tc>
+        <w:tc>
+          <w:tcPr>
+            <w:vAlign w:val="top"/>
+          </w:tcPr>
+          <w:p>
+            <w:pPr>
+              <w:spacing w:after="60" w:before="60" w:lineRule="auto"/>
+              <w:jc w:val="center"/>
+              <w:rPr/>
+            </w:pPr>
+            <w:r>
+              <w:rPr>
+                <w:rtl w:val="0"/>
+              </w:rPr>
+              <w:t xml:space="preserve">04/17/2023</w:t>
+            </w:r>
+          </w:p>
+        </w:tc>
+        <w:tc>
+          <w:tcPr>
+            <w:vAlign w:val="top"/>
+          </w:tcPr>
+          <w:p>
+            <w:pPr>
+              <w:spacing w:after="60" w:before="60" w:lineRule="auto"/>
+              <w:jc w:val="center"/>
+              <w:rPr/>
+            </w:pPr>
+            <w:r>
+              <w:rPr>
+                <w:rtl w:val="0"/>
+              </w:rPr>
+              <w:t xml:space="preserve">Henri Hatija</w:t>
+            </w:r>
+          </w:p>
+        </w:tc>
+      </w:tr>
+      <w:tr>
+        <w:trPr>
+          <w:cantSplit w:val="1"/>
+          <w:tblHeader w:val="0"/>
+        </w:trPr>
+        <w:tc>
+          <w:tcPr>
+            <w:vAlign w:val="top"/>
+          </w:tcPr>
+          <w:p>
+            <w:pPr>
+              <w:spacing w:after="60" w:before="60" w:lineRule="auto"/>
+              <w:rPr>
+                <w:sz w:val="16"/>
+                <w:szCs w:val="16"/>
+              </w:rPr>
+            </w:pPr>
+            <w:r>
+              <w:rPr>
+                <w:sz w:val="16"/>
+                <w:szCs w:val="16"/>
+                <w:rtl w:val="0"/>
+              </w:rPr>
+              <w:t xml:space="preserve">BR_39</w:t>
+            </w:r>
+          </w:p>
+        </w:tc>
+        <w:tc>
+          <w:tcPr>
+            <w:vAlign w:val="top"/>
+          </w:tcPr>
+          <w:p>
+            <w:pPr>
+              <w:spacing w:after="60" w:before="60" w:lineRule="auto"/>
+              <w:rPr/>
+            </w:pPr>
+            <w:r>
+              <w:rPr>
+                <w:rtl w:val="0"/>
+              </w:rPr>
+              <w:t xml:space="preserve">Each user in the app will be identified by a unique ID number. </w:t>
+            </w:r>
+          </w:p>
+        </w:tc>
+        <w:tc>
+          <w:tcPr>
+            <w:vAlign w:val="top"/>
+          </w:tcPr>
+          <w:p>
+            <w:pPr>
+              <w:spacing w:after="60" w:before="60" w:lineRule="auto"/>
+              <w:rPr/>
+            </w:pPr>
+            <w:r>
+              <w:rPr>
+                <w:rtl w:val="0"/>
+              </w:rPr>
+              <w:t xml:space="preserve">Users will have an 8 digit code, coaches will have a 4 digit code, and managers will have a 3 digit code.</w:t>
+            </w:r>
+          </w:p>
+        </w:tc>
+        <w:tc>
+          <w:tcPr>
+            <w:vAlign w:val="top"/>
+          </w:tcPr>
+          <w:p>
+            <w:pPr>
+              <w:spacing w:after="60" w:before="60" w:lineRule="auto"/>
+              <w:jc w:val="center"/>
+              <w:rPr/>
+            </w:pPr>
+            <w:r>
+              <w:rPr>
+                <w:rtl w:val="0"/>
+              </w:rPr>
+            </w:r>
+          </w:p>
+        </w:tc>
+        <w:tc>
+          <w:tcPr>
+            <w:vAlign w:val="top"/>
+          </w:tcPr>
+          <w:p>
+            <w:pPr>
+              <w:spacing w:after="60" w:before="60" w:lineRule="auto"/>
+              <w:jc w:val="center"/>
+              <w:rPr/>
+            </w:pPr>
+            <w:r>
+              <w:rPr>
+                <w:rtl w:val="0"/>
+              </w:rPr>
+              <w:t xml:space="preserve">04/17/2023</w:t>
+            </w:r>
+          </w:p>
+        </w:tc>
+        <w:tc>
+          <w:tcPr>
+            <w:vAlign w:val="top"/>
+          </w:tcPr>
+          <w:p>
+            <w:pPr>
+              <w:spacing w:after="60" w:before="60" w:lineRule="auto"/>
+              <w:jc w:val="center"/>
+              <w:rPr/>
+            </w:pPr>
+            <w:r>
+              <w:rPr>
+                <w:rtl w:val="0"/>
+              </w:rPr>
+              <w:t xml:space="preserve">Henri Hatija</w:t>
+            </w:r>
+          </w:p>
+        </w:tc>
+      </w:tr>
+      <w:tr>
+        <w:trPr>
+          <w:cantSplit w:val="1"/>
+          <w:tblHeader w:val="0"/>
+        </w:trPr>
+        <w:tc>
+          <w:tcPr>
+            <w:vAlign w:val="top"/>
+          </w:tcPr>
+          <w:p>
+            <w:pPr>
+              <w:spacing w:after="60" w:before="60" w:lineRule="auto"/>
+              <w:rPr>
+                <w:sz w:val="16"/>
+                <w:szCs w:val="16"/>
+              </w:rPr>
+            </w:pPr>
+            <w:r>
+              <w:rPr>
+                <w:sz w:val="16"/>
+                <w:szCs w:val="16"/>
+                <w:rtl w:val="0"/>
+              </w:rPr>
+              <w:t xml:space="preserve">BR_40</w:t>
+            </w:r>
+          </w:p>
+        </w:tc>
+        <w:tc>
+          <w:tcPr>
+            <w:vAlign w:val="top"/>
+          </w:tcPr>
+          <w:p>
+            <w:pPr>
+              <w:spacing w:after="60" w:before="60" w:lineRule="auto"/>
+              <w:rPr/>
+            </w:pPr>
+            <w:r>
+              <w:rPr>
+                <w:rtl w:val="0"/>
+              </w:rPr>
+              <w:t xml:space="preserve">The system should associate a single unique manager with a single unique gym.</w:t>
+            </w:r>
+          </w:p>
+        </w:tc>
+        <w:tc>
+          <w:tcPr>
+            <w:vAlign w:val="top"/>
+          </w:tcPr>
+          <w:p>
+            <w:pPr>
+              <w:spacing w:after="60" w:before="60" w:lineRule="auto"/>
+              <w:rPr/>
+            </w:pPr>
+            <w:r>
+              <w:rPr>
+                <w:rtl w:val="0"/>
+              </w:rPr>
+              <w:t xml:space="preserve">Managers and gyms have a 1:1 relationship.</w:t>
+            </w:r>
+          </w:p>
+        </w:tc>
+        <w:tc>
+          <w:tcPr>
+            <w:vAlign w:val="top"/>
+          </w:tcPr>
+          <w:p>
+            <w:pPr>
+              <w:spacing w:after="60" w:before="60" w:lineRule="auto"/>
+              <w:jc w:val="center"/>
+              <w:rPr/>
+            </w:pPr>
+            <w:r>
+              <w:rPr>
+                <w:rtl w:val="0"/>
+              </w:rPr>
+            </w:r>
+          </w:p>
+        </w:tc>
+        <w:tc>
+          <w:tcPr>
+            <w:vAlign w:val="top"/>
+          </w:tcPr>
+          <w:p>
+            <w:pPr>
+              <w:spacing w:after="60" w:before="60" w:lineRule="auto"/>
+              <w:jc w:val="center"/>
+              <w:rPr/>
+            </w:pPr>
+            <w:r>
+              <w:rPr>
+                <w:rtl w:val="0"/>
+              </w:rPr>
+              <w:t xml:space="preserve">04/17/2023</w:t>
+            </w:r>
+          </w:p>
+        </w:tc>
+        <w:tc>
+          <w:tcPr>
+            <w:vAlign w:val="top"/>
+          </w:tcPr>
+          <w:p>
+            <w:pPr>
+              <w:spacing w:after="60" w:before="60" w:lineRule="auto"/>
+              <w:jc w:val="center"/>
+              <w:rPr/>
+            </w:pPr>
+            <w:r>
+              <w:rPr>
+                <w:rtl w:val="0"/>
+              </w:rPr>
+              <w:t xml:space="preserve">Henri Hatija</w:t>
+            </w:r>
+          </w:p>
+        </w:tc>
+      </w:tr>
+      <w:tr>
+        <w:trPr>
+          <w:cantSplit w:val="1"/>
+          <w:tblHeader w:val="0"/>
+        </w:trPr>
+        <w:tc>
+          <w:tcPr>
+            <w:vAlign w:val="top"/>
+          </w:tcPr>
+          <w:p>
+            <w:pPr>
+              <w:spacing w:after="60" w:before="60" w:lineRule="auto"/>
+              <w:rPr>
+                <w:sz w:val="16"/>
+                <w:szCs w:val="16"/>
+              </w:rPr>
+            </w:pPr>
+            <w:r>
+              <w:rPr>
+                <w:sz w:val="16"/>
+                <w:szCs w:val="16"/>
+                <w:rtl w:val="0"/>
+              </w:rPr>
+              <w:t xml:space="preserve">BR_41</w:t>
+            </w:r>
+          </w:p>
+        </w:tc>
+        <w:tc>
+          <w:tcPr>
+            <w:vAlign w:val="top"/>
+          </w:tcPr>
+          <w:p>
+            <w:pPr>
+              <w:spacing w:after="60" w:before="60" w:lineRule="auto"/>
+              <w:rPr/>
+            </w:pPr>
+            <w:r>
+              <w:rPr>
+                <w:rtl w:val="0"/>
+              </w:rPr>
+              <w:t xml:space="preserve">The system should keep track of how many appointments each user has left for the current month.</w:t>
+            </w:r>
+          </w:p>
+        </w:tc>
+        <w:tc>
+          <w:tcPr>
+            <w:vAlign w:val="top"/>
+          </w:tcPr>
+          <w:p>
+            <w:pPr>
+              <w:spacing w:after="60" w:before="60" w:lineRule="auto"/>
+              <w:rPr/>
+            </w:pPr>
+            <w:r>
+              <w:rPr>
+                <w:rtl w:val="0"/>
+              </w:rPr>
+              <w:t xml:space="preserve">This includes private sessions and also general gym appointments.</w:t>
+            </w:r>
+          </w:p>
+        </w:tc>
+        <w:tc>
+          <w:tcPr>
+            <w:vAlign w:val="top"/>
+          </w:tcPr>
+          <w:p>
+            <w:pPr>
+              <w:spacing w:after="60" w:before="60" w:lineRule="auto"/>
+              <w:jc w:val="center"/>
+              <w:rPr/>
+            </w:pPr>
+            <w:r>
+              <w:rPr>
+                <w:rtl w:val="0"/>
+              </w:rPr>
+            </w:r>
+          </w:p>
+        </w:tc>
+        <w:tc>
+          <w:tcPr>
+            <w:vAlign w:val="top"/>
+          </w:tcPr>
+          <w:p>
+            <w:pPr>
+              <w:spacing w:after="60" w:before="60" w:lineRule="auto"/>
+              <w:jc w:val="center"/>
+              <w:rPr/>
+            </w:pPr>
+            <w:r>
+              <w:rPr>
+                <w:rtl w:val="0"/>
+              </w:rPr>
+              <w:t xml:space="preserve">04/17/2023</w:t>
+            </w:r>
+          </w:p>
+        </w:tc>
+        <w:tc>
+          <w:tcPr>
+            <w:vAlign w:val="top"/>
+          </w:tcPr>
+          <w:p>
+            <w:pPr>
+              <w:spacing w:after="60" w:before="60" w:lineRule="auto"/>
+              <w:jc w:val="center"/>
+              <w:rPr/>
+            </w:pPr>
+            <w:r>
+              <w:rPr>
+                <w:rtl w:val="0"/>
+              </w:rPr>
+              <w:t xml:space="preserve">Henri Hatija</w:t>
+            </w:r>
+          </w:p>
+        </w:tc>
+      </w:tr>
+      <w:tr>
+        <w:trPr>
+          <w:cantSplit w:val="1"/>
+          <w:tblHeader w:val="0"/>
+        </w:trPr>
+        <w:tc>
+          <w:tcPr>
+            <w:vAlign w:val="top"/>
+          </w:tcPr>
+          <w:p>
+            <w:pPr>
+              <w:spacing w:after="60" w:before="60" w:lineRule="auto"/>
+              <w:rPr>
+                <w:sz w:val="16"/>
+                <w:szCs w:val="16"/>
+              </w:rPr>
+            </w:pPr>
+            <w:r>
+              <w:rPr>
+                <w:sz w:val="16"/>
+                <w:szCs w:val="16"/>
+                <w:rtl w:val="0"/>
+              </w:rPr>
+              <w:t xml:space="preserve">BR_42</w:t>
+            </w:r>
+          </w:p>
+        </w:tc>
+        <w:tc>
+          <w:tcPr>
+            <w:vAlign w:val="top"/>
+          </w:tcPr>
+          <w:p>
+            <w:pPr>
+              <w:spacing w:after="60" w:before="60" w:lineRule="auto"/>
+              <w:rPr/>
+            </w:pPr>
+            <w:r>
+              <w:rPr>
+                <w:rtl w:val="0"/>
+              </w:rPr>
+              <w:t xml:space="preserve">Before creating an account, users must accept the Terms and Conditions of the application.</w:t>
+            </w:r>
+          </w:p>
+        </w:tc>
+        <w:tc>
+          <w:tcPr>
+            <w:vAlign w:val="top"/>
+          </w:tcPr>
+          <w:p>
+            <w:pPr>
+              <w:spacing w:after="60" w:before="60" w:lineRule="auto"/>
+              <w:rPr/>
+            </w:pPr>
+            <w:r>
+              <w:rPr>
+                <w:rtl w:val="0"/>
+              </w:rPr>
+              <w:t xml:space="preserve">In order to sign up, the user must review the gym’s written conditions.</w:t>
+            </w:r>
+          </w:p>
+        </w:tc>
+        <w:tc>
+          <w:tcPr>
+            <w:vAlign w:val="top"/>
+          </w:tcPr>
+          <w:p>
+            <w:pPr>
+              <w:spacing w:after="60" w:before="60" w:lineRule="auto"/>
+              <w:jc w:val="center"/>
+              <w:rPr/>
+            </w:pPr>
+            <w:r>
+              <w:rPr>
+                <w:rtl w:val="0"/>
+              </w:rPr>
+            </w:r>
+          </w:p>
+        </w:tc>
+        <w:tc>
+          <w:tcPr>
+            <w:vAlign w:val="top"/>
+          </w:tcPr>
+          <w:p>
+            <w:pPr>
+              <w:spacing w:after="60" w:before="60" w:lineRule="auto"/>
+              <w:jc w:val="center"/>
+              <w:rPr/>
+            </w:pPr>
+            <w:r>
+              <w:rPr>
+                <w:rtl w:val="0"/>
+              </w:rPr>
+              <w:t xml:space="preserve">04/17/2023</w:t>
+            </w:r>
+          </w:p>
+        </w:tc>
+        <w:tc>
+          <w:tcPr>
+            <w:vAlign w:val="top"/>
+          </w:tcPr>
+          <w:p>
+            <w:pPr>
+              <w:spacing w:after="60" w:before="60" w:lineRule="auto"/>
+              <w:jc w:val="center"/>
+              <w:rPr/>
+            </w:pPr>
+            <w:r>
+              <w:rPr>
+                <w:rtl w:val="0"/>
+              </w:rPr>
+              <w:t xml:space="preserve">Henri Hatija</w:t>
+            </w:r>
+          </w:p>
+        </w:tc>
+      </w:tr>
+      <w:tr>
+        <w:trPr>
+          <w:cantSplit w:val="1"/>
+          <w:tblHeader w:val="0"/>
+        </w:trPr>
+        <w:tc>
+          <w:tcPr>
+            <w:vAlign w:val="top"/>
+          </w:tcPr>
+          <w:p>
+            <w:pPr>
+              <w:spacing w:after="60" w:before="60" w:lineRule="auto"/>
+              <w:rPr>
+                <w:sz w:val="16"/>
+                <w:szCs w:val="16"/>
+              </w:rPr>
+            </w:pPr>
+            <w:r>
+              <w:rPr>
+                <w:sz w:val="16"/>
+                <w:szCs w:val="16"/>
+                <w:rtl w:val="0"/>
+              </w:rPr>
+              <w:t xml:space="preserve">BR_43</w:t>
+            </w:r>
+          </w:p>
+        </w:tc>
+        <w:tc>
+          <w:tcPr>
+            <w:vAlign w:val="top"/>
+          </w:tcPr>
+          <w:p>
+            <w:pPr>
+              <w:spacing w:after="60" w:before="60" w:lineRule="auto"/>
+              <w:rPr/>
+            </w:pPr>
+            <w:r>
+              <w:rPr>
+                <w:rtl w:val="0"/>
+              </w:rPr>
+              <w:t xml:space="preserve">In order to create a customized plan, the user must fill out a form with their physical and medical information.</w:t>
+            </w:r>
+          </w:p>
+        </w:tc>
+        <w:tc>
+          <w:tcPr>
+            <w:vAlign w:val="top"/>
+          </w:tcPr>
+          <w:p>
+            <w:pPr>
+              <w:spacing w:after="60" w:before="60" w:lineRule="auto"/>
+              <w:rPr/>
+            </w:pPr>
+            <w:r>
+              <w:rPr>
+                <w:rtl w:val="0"/>
+              </w:rPr>
+              <w:t xml:space="preserve">This will help the coach determine the best path to take in helping the user reach their goal.</w:t>
+            </w:r>
+          </w:p>
+        </w:tc>
+        <w:tc>
+          <w:tcPr>
+            <w:vAlign w:val="top"/>
+          </w:tcPr>
+          <w:p>
+            <w:pPr>
+              <w:spacing w:after="60" w:before="60" w:lineRule="auto"/>
+              <w:jc w:val="center"/>
+              <w:rPr/>
+            </w:pPr>
+            <w:r>
+              <w:rPr>
+                <w:rtl w:val="0"/>
+              </w:rPr>
+            </w:r>
+          </w:p>
+        </w:tc>
+        <w:tc>
+          <w:tcPr>
+            <w:vAlign w:val="top"/>
+          </w:tcPr>
+          <w:p>
+            <w:pPr>
+              <w:spacing w:after="60" w:before="60" w:lineRule="auto"/>
+              <w:jc w:val="center"/>
+              <w:rPr/>
+            </w:pPr>
+            <w:r>
+              <w:rPr>
+                <w:rtl w:val="0"/>
+              </w:rPr>
+              <w:t xml:space="preserve">04/17/2023</w:t>
+            </w:r>
+          </w:p>
+        </w:tc>
+        <w:tc>
+          <w:tcPr>
+            <w:vAlign w:val="top"/>
+          </w:tcPr>
+          <w:p>
+            <w:pPr>
+              <w:spacing w:after="60" w:before="60" w:lineRule="auto"/>
+              <w:jc w:val="center"/>
+              <w:rPr/>
+            </w:pPr>
+            <w:r>
+              <w:rPr>
+                <w:rtl w:val="0"/>
+              </w:rPr>
+              <w:t xml:space="preserve">Henri Hatija</w:t>
+            </w:r>
+          </w:p>
+        </w:tc>
+      </w:tr>
+      <w:tr>
+        <w:trPr>
+          <w:cantSplit w:val="1"/>
+          <w:tblHeader w:val="0"/>
+        </w:trPr>
+        <w:tc>
+          <w:tcPr>
+            <w:vAlign w:val="top"/>
+          </w:tcPr>
+          <w:p>
+            <w:pPr>
+              <w:spacing w:after="60" w:before="60" w:lineRule="auto"/>
+              <w:rPr>
+                <w:sz w:val="16"/>
+                <w:szCs w:val="16"/>
+              </w:rPr>
+            </w:pPr>
+            <w:r>
+              <w:rPr>
+                <w:sz w:val="16"/>
+                <w:szCs w:val="16"/>
+                <w:rtl w:val="0"/>
+              </w:rPr>
+              <w:t xml:space="preserve">BR_44</w:t>
+            </w:r>
+          </w:p>
+        </w:tc>
+        <w:tc>
+          <w:tcPr>
+            <w:vAlign w:val="top"/>
+          </w:tcPr>
+          <w:p>
+            <w:pPr>
+              <w:spacing w:after="60" w:before="60" w:lineRule="auto"/>
+              <w:rPr/>
+            </w:pPr>
+            <w:r>
+              <w:rPr>
+                <w:rtl w:val="0"/>
+              </w:rPr>
+              <w:t xml:space="preserve">The coaches can have their social media accounts linked to their system profiles.</w:t>
+            </w:r>
+          </w:p>
+        </w:tc>
+        <w:tc>
+          <w:tcPr>
+            <w:vAlign w:val="top"/>
+          </w:tcPr>
+          <w:p>
+            <w:pPr>
+              <w:spacing w:after="60" w:before="60" w:lineRule="auto"/>
+              <w:rPr/>
+            </w:pPr>
+            <w:r>
+              <w:rPr>
+                <w:rtl w:val="0"/>
+              </w:rPr>
+              <w:t xml:space="preserve">The social media accounts can help the coaches with their marketing strategy.</w:t>
+            </w:r>
+          </w:p>
+        </w:tc>
+        <w:tc>
+          <w:tcPr>
+            <w:vAlign w:val="top"/>
+          </w:tcPr>
+          <w:p>
+            <w:pPr>
+              <w:spacing w:after="60" w:before="60" w:lineRule="auto"/>
+              <w:jc w:val="center"/>
+              <w:rPr/>
+            </w:pPr>
+            <w:r>
+              <w:rPr>
+                <w:rtl w:val="0"/>
+              </w:rPr>
+            </w:r>
+          </w:p>
+        </w:tc>
+        <w:tc>
+          <w:tcPr>
+            <w:vAlign w:val="top"/>
+          </w:tcPr>
+          <w:p>
+            <w:pPr>
+              <w:spacing w:after="60" w:before="60" w:lineRule="auto"/>
+              <w:jc w:val="center"/>
+              <w:rPr/>
+            </w:pPr>
+            <w:r>
+              <w:rPr>
+                <w:rtl w:val="0"/>
+              </w:rPr>
+              <w:t xml:space="preserve">04/17/2023</w:t>
+            </w:r>
+          </w:p>
+        </w:tc>
+        <w:tc>
+          <w:tcPr>
+            <w:vAlign w:val="top"/>
+          </w:tcPr>
+          <w:p>
+            <w:pPr>
+              <w:spacing w:after="60" w:before="60" w:lineRule="auto"/>
+              <w:jc w:val="center"/>
+              <w:rPr/>
+            </w:pPr>
+            <w:r>
+              <w:rPr>
+                <w:rtl w:val="0"/>
+              </w:rPr>
+              <w:t xml:space="preserve">Henri Hatija</w:t>
+            </w:r>
+          </w:p>
+        </w:tc>
+      </w:tr>
+      <w:tr>
+        <w:trPr>
+          <w:cantSplit w:val="1"/>
+          <w:tblHeader w:val="0"/>
+        </w:trPr>
+        <w:tc>
+          <w:tcPr>
+            <w:vAlign w:val="top"/>
+          </w:tcPr>
+          <w:p>
+            <w:pPr>
+              <w:spacing w:after="60" w:before="60" w:lineRule="auto"/>
+              <w:rPr>
+                <w:sz w:val="16"/>
+                <w:szCs w:val="16"/>
+              </w:rPr>
+            </w:pPr>
+            <w:r>
+              <w:rPr>
+                <w:sz w:val="16"/>
+                <w:szCs w:val="16"/>
+                <w:rtl w:val="0"/>
+              </w:rPr>
+              <w:t xml:space="preserve">BR_45</w:t>
+            </w:r>
+          </w:p>
+        </w:tc>
+        <w:tc>
+          <w:tcPr>
+            <w:vAlign w:val="top"/>
+          </w:tcPr>
+          <w:p>
+            <w:pPr>
+              <w:spacing w:after="60" w:before="60" w:lineRule="auto"/>
+              <w:rPr/>
+            </w:pPr>
+            <w:r>
+              <w:rPr>
+                <w:rtl w:val="0"/>
+              </w:rPr>
+              <w:t xml:space="preserve">A group of users can receive a discount if they enroll in a course together.</w:t>
+            </w:r>
+          </w:p>
+        </w:tc>
+        <w:tc>
+          <w:tcPr>
+            <w:vAlign w:val="top"/>
+          </w:tcPr>
+          <w:p>
+            <w:pPr>
+              <w:spacing w:after="60" w:before="60" w:lineRule="auto"/>
+              <w:rPr/>
+            </w:pPr>
+            <w:r>
+              <w:rPr>
+                <w:rtl w:val="0"/>
+              </w:rPr>
+              <w:t xml:space="preserve">The discount will be set by the coaches.</w:t>
+            </w:r>
+          </w:p>
+        </w:tc>
+        <w:tc>
+          <w:tcPr>
+            <w:vAlign w:val="top"/>
+          </w:tcPr>
+          <w:p>
+            <w:pPr>
+              <w:spacing w:after="60" w:before="60" w:lineRule="auto"/>
+              <w:jc w:val="center"/>
+              <w:rPr/>
+            </w:pPr>
+            <w:r>
+              <w:rPr>
+                <w:rtl w:val="0"/>
+              </w:rPr>
+            </w:r>
+          </w:p>
+        </w:tc>
+        <w:tc>
+          <w:tcPr>
+            <w:vAlign w:val="top"/>
+          </w:tcPr>
+          <w:p>
+            <w:pPr>
+              <w:spacing w:after="60" w:before="60" w:lineRule="auto"/>
+              <w:jc w:val="center"/>
+              <w:rPr/>
+            </w:pPr>
+            <w:r>
+              <w:rPr>
+                <w:rtl w:val="0"/>
+              </w:rPr>
+              <w:t xml:space="preserve">04/17/2023</w:t>
+            </w:r>
+          </w:p>
+        </w:tc>
+        <w:tc>
+          <w:tcPr>
+            <w:vAlign w:val="top"/>
+          </w:tcPr>
+          <w:p>
+            <w:pPr>
+              <w:spacing w:after="60" w:before="60" w:lineRule="auto"/>
+              <w:jc w:val="center"/>
+              <w:rPr/>
+            </w:pPr>
+            <w:r>
+              <w:rPr>
+                <w:rtl w:val="0"/>
+              </w:rPr>
+              <w:t xml:space="preserve">Henri Hatija</w:t>
+            </w:r>
+          </w:p>
+        </w:tc>
+      </w:tr>
+      <w:tr>
+        <w:trPr>
+          <w:cantSplit w:val="1"/>
+          <w:tblHeader w:val="0"/>
+        </w:trPr>
+        <w:tc>
+          <w:tcPr>
+            <w:vAlign w:val="top"/>
+          </w:tcPr>
+          <w:p>
+            <w:pPr>
+              <w:spacing w:after="60" w:before="60" w:lineRule="auto"/>
+              <w:rPr>
+                <w:sz w:val="16"/>
+                <w:szCs w:val="16"/>
+              </w:rPr>
+            </w:pPr>
+            <w:r>
+              <w:rPr>
+                <w:sz w:val="16"/>
+                <w:szCs w:val="16"/>
+                <w:rtl w:val="0"/>
+              </w:rPr>
+              <w:t xml:space="preserve">BR_46</w:t>
+            </w:r>
+          </w:p>
+        </w:tc>
+        <w:tc>
+          <w:tcPr>
+            <w:vAlign w:val="top"/>
+          </w:tcPr>
+          <w:p>
+            <w:pPr>
+              <w:spacing w:after="60" w:before="60" w:lineRule="auto"/>
+              <w:rPr/>
+            </w:pPr>
+            <w:r>
+              <w:rPr>
+                <w:rtl w:val="0"/>
+              </w:rPr>
+              <w:t xml:space="preserve">The user can refer other people to a certain coach or gym and receive a discount in their next course in doing so.</w:t>
+            </w:r>
+          </w:p>
+        </w:tc>
+        <w:tc>
+          <w:tcPr>
+            <w:vAlign w:val="top"/>
+          </w:tcPr>
+          <w:p>
+            <w:pPr>
+              <w:spacing w:after="60" w:before="60" w:lineRule="auto"/>
+              <w:rPr/>
+            </w:pPr>
+            <w:r>
+              <w:rPr>
+                <w:rtl w:val="0"/>
+              </w:rPr>
+              <w:t xml:space="preserve">The referral discounts can be set by the managers or the coaches.</w:t>
+            </w:r>
+          </w:p>
+        </w:tc>
+        <w:tc>
+          <w:tcPr>
+            <w:vAlign w:val="top"/>
+          </w:tcPr>
+          <w:p>
+            <w:pPr>
+              <w:spacing w:after="60" w:before="60" w:lineRule="auto"/>
+              <w:jc w:val="center"/>
+              <w:rPr/>
+            </w:pPr>
+            <w:r>
+              <w:rPr>
+                <w:rtl w:val="0"/>
+              </w:rPr>
+            </w:r>
+          </w:p>
+        </w:tc>
+        <w:tc>
+          <w:tcPr>
+            <w:vAlign w:val="top"/>
+          </w:tcPr>
+          <w:p>
+            <w:pPr>
+              <w:spacing w:after="60" w:before="60" w:lineRule="auto"/>
+              <w:jc w:val="center"/>
+              <w:rPr/>
+            </w:pPr>
+            <w:r>
+              <w:rPr>
+                <w:rtl w:val="0"/>
+              </w:rPr>
+              <w:t xml:space="preserve">04/17/2023</w:t>
+            </w:r>
+          </w:p>
+        </w:tc>
+        <w:tc>
+          <w:tcPr>
+            <w:vAlign w:val="top"/>
+          </w:tcPr>
+          <w:p>
+            <w:pPr>
+              <w:spacing w:after="60" w:before="60" w:lineRule="auto"/>
+              <w:jc w:val="center"/>
+              <w:rPr/>
+            </w:pPr>
+            <w:r>
+              <w:rPr>
+                <w:rtl w:val="0"/>
+              </w:rPr>
+              <w:t xml:space="preserve">Henri Hatija</w:t>
+            </w:r>
+          </w:p>
+        </w:tc>
+      </w:tr>
+      <w:tr>
+        <w:trPr>
+          <w:cantSplit w:val="1"/>
+          <w:tblHeader w:val="0"/>
+        </w:trPr>
+        <w:tc>
+          <w:tcPr>
+            <w:vAlign w:val="top"/>
+          </w:tcPr>
+          <w:p>
+            <w:pPr>
+              <w:spacing w:after="60" w:before="60" w:lineRule="auto"/>
+              <w:rPr>
+                <w:sz w:val="16"/>
+                <w:szCs w:val="16"/>
+              </w:rPr>
+            </w:pPr>
+            <w:r>
+              <w:rPr>
+                <w:sz w:val="16"/>
+                <w:szCs w:val="16"/>
+                <w:rtl w:val="0"/>
+              </w:rPr>
+              <w:t xml:space="preserve">BR_47</w:t>
+            </w:r>
+          </w:p>
+        </w:tc>
+        <w:tc>
+          <w:tcPr>
+            <w:vAlign w:val="top"/>
+          </w:tcPr>
+          <w:p>
+            <w:pPr>
+              <w:spacing w:after="60" w:before="60" w:lineRule="auto"/>
+              <w:rPr/>
+            </w:pPr>
+            <w:r>
+              <w:rPr>
+                <w:rtl w:val="0"/>
+              </w:rPr>
+              <w:t xml:space="preserve">The user can visit the system without having an account.</w:t>
+            </w:r>
+          </w:p>
+        </w:tc>
+        <w:tc>
+          <w:tcPr>
+            <w:vAlign w:val="top"/>
+          </w:tcPr>
+          <w:p>
+            <w:pPr>
+              <w:spacing w:after="60" w:before="60" w:lineRule="auto"/>
+              <w:rPr/>
+            </w:pPr>
+            <w:r>
+              <w:rPr>
+                <w:rtl w:val="0"/>
+              </w:rPr>
+              <w:t xml:space="preserve">When viewed by an unregistered user, the system will display general information about itself and also have a contact section for inquiries.</w:t>
+            </w:r>
+          </w:p>
+        </w:tc>
+        <w:tc>
+          <w:tcPr>
+            <w:vAlign w:val="top"/>
+          </w:tcPr>
+          <w:p>
+            <w:pPr>
+              <w:spacing w:after="60" w:before="60" w:lineRule="auto"/>
+              <w:jc w:val="center"/>
+              <w:rPr/>
+            </w:pPr>
+            <w:r>
+              <w:rPr>
+                <w:rtl w:val="0"/>
+              </w:rPr>
+            </w:r>
+          </w:p>
+        </w:tc>
+        <w:tc>
+          <w:tcPr>
+            <w:vAlign w:val="top"/>
+          </w:tcPr>
+          <w:p>
+            <w:pPr>
+              <w:spacing w:after="60" w:before="60" w:lineRule="auto"/>
+              <w:jc w:val="center"/>
+              <w:rPr/>
+            </w:pPr>
+            <w:r>
+              <w:rPr>
+                <w:rtl w:val="0"/>
+              </w:rPr>
+              <w:t xml:space="preserve">04/17/2023</w:t>
+            </w:r>
+          </w:p>
+        </w:tc>
+        <w:tc>
+          <w:tcPr>
+            <w:vAlign w:val="top"/>
+          </w:tcPr>
+          <w:p>
+            <w:pPr>
+              <w:spacing w:after="60" w:before="60" w:lineRule="auto"/>
+              <w:jc w:val="center"/>
+              <w:rPr/>
+            </w:pPr>
+            <w:r>
+              <w:rPr>
+                <w:rtl w:val="0"/>
+              </w:rPr>
+              <w:t xml:space="preserve">Henri Hatija</w:t>
+            </w:r>
+          </w:p>
+        </w:tc>
+      </w:tr>
+      <w:tr>
+        <w:trPr>
+          <w:cantSplit w:val="1"/>
+          <w:tblHeader w:val="0"/>
+        </w:trPr>
+        <w:tc>
+          <w:tcPr>
+            <w:vAlign w:val="top"/>
+          </w:tcPr>
+          <w:p>
+            <w:pPr>
+              <w:spacing w:after="60" w:before="60" w:lineRule="auto"/>
+              <w:rPr>
+                <w:sz w:val="16"/>
+                <w:szCs w:val="16"/>
+              </w:rPr>
+            </w:pPr>
+            <w:r>
+              <w:rPr>
+                <w:sz w:val="16"/>
+                <w:szCs w:val="16"/>
+                <w:rtl w:val="0"/>
+              </w:rPr>
+              <w:t xml:space="preserve">BR_48</w:t>
+            </w:r>
+          </w:p>
+        </w:tc>
+        <w:tc>
+          <w:tcPr>
+            <w:vAlign w:val="top"/>
+          </w:tcPr>
+          <w:p>
+            <w:pPr>
+              <w:spacing w:after="60" w:before="60" w:lineRule="auto"/>
+              <w:rPr/>
+            </w:pPr>
+            <w:r>
+              <w:rPr>
+                <w:rtl w:val="0"/>
+              </w:rPr>
+              <w:t xml:space="preserve">The system must have available a map with the locations of all the gyms that are part of it.</w:t>
+            </w:r>
+          </w:p>
+        </w:tc>
+        <w:tc>
+          <w:tcPr>
+            <w:vAlign w:val="top"/>
+          </w:tcPr>
+          <w:p>
+            <w:pPr>
+              <w:spacing w:after="60" w:before="60" w:lineRule="auto"/>
+              <w:rPr/>
+            </w:pPr>
+            <w:r>
+              <w:rPr>
+                <w:rtl w:val="0"/>
+              </w:rPr>
+              <w:t xml:space="preserve">This can make it easier for coaches and users to schedule their appointments throughout the day.</w:t>
+            </w:r>
+          </w:p>
+        </w:tc>
+        <w:tc>
+          <w:tcPr>
+            <w:vAlign w:val="top"/>
+          </w:tcPr>
+          <w:p>
+            <w:pPr>
+              <w:spacing w:after="60" w:before="60" w:lineRule="auto"/>
+              <w:jc w:val="center"/>
+              <w:rPr/>
+            </w:pPr>
+            <w:r>
+              <w:rPr>
+                <w:rtl w:val="0"/>
+              </w:rPr>
+            </w:r>
+          </w:p>
+        </w:tc>
+        <w:tc>
+          <w:tcPr>
+            <w:vAlign w:val="top"/>
+          </w:tcPr>
+          <w:p>
+            <w:pPr>
+              <w:spacing w:after="60" w:before="60" w:lineRule="auto"/>
+              <w:jc w:val="center"/>
+              <w:rPr/>
+            </w:pPr>
+            <w:r>
+              <w:rPr>
+                <w:rtl w:val="0"/>
+              </w:rPr>
+              <w:t xml:space="preserve">04/17/2023</w:t>
+            </w:r>
+          </w:p>
+        </w:tc>
+        <w:tc>
+          <w:tcPr>
+            <w:vAlign w:val="top"/>
+          </w:tcPr>
+          <w:p>
+            <w:pPr>
+              <w:spacing w:after="60" w:before="60" w:lineRule="auto"/>
+              <w:jc w:val="center"/>
+              <w:rPr/>
+            </w:pPr>
+            <w:r>
+              <w:rPr>
+                <w:rtl w:val="0"/>
+              </w:rPr>
+              <w:t xml:space="preserve">Henri Hatija</w:t>
+            </w:r>
+          </w:p>
+        </w:tc>
+      </w:tr>
+      <w:tr>
+        <w:trPr>
+          <w:cantSplit w:val="1"/>
+          <w:tblHeader w:val="0"/>
+        </w:trPr>
+        <w:tc>
+          <w:tcPr>
+            <w:vAlign w:val="top"/>
+          </w:tcPr>
+          <w:p>
+            <w:pPr>
+              <w:spacing w:after="60" w:before="60" w:lineRule="auto"/>
+              <w:rPr>
+                <w:sz w:val="16"/>
+                <w:szCs w:val="16"/>
+              </w:rPr>
+            </w:pPr>
+            <w:r>
+              <w:rPr>
+                <w:sz w:val="16"/>
+                <w:szCs w:val="16"/>
+                <w:rtl w:val="0"/>
+              </w:rPr>
+              <w:t xml:space="preserve">BR_49</w:t>
+            </w:r>
+          </w:p>
+        </w:tc>
+        <w:tc>
+          <w:tcPr>
+            <w:vAlign w:val="top"/>
+          </w:tcPr>
+          <w:p>
+            <w:pPr>
+              <w:spacing w:after="60" w:before="60" w:lineRule="auto"/>
+              <w:rPr/>
+            </w:pPr>
+            <w:r>
+              <w:rPr>
+                <w:rtl w:val="0"/>
+              </w:rPr>
+              <w:t xml:space="preserve">The online shop should provide descriptions and tips on how to use the products.</w:t>
+            </w:r>
+          </w:p>
+        </w:tc>
+        <w:tc>
+          <w:tcPr>
+            <w:vAlign w:val="top"/>
+          </w:tcPr>
+          <w:p>
+            <w:pPr>
+              <w:spacing w:after="60" w:before="60" w:lineRule="auto"/>
+              <w:rPr/>
+            </w:pPr>
+            <w:r>
+              <w:rPr>
+                <w:rtl w:val="0"/>
+              </w:rPr>
+              <w:t xml:space="preserve">This will help the customer decide which product suits their needs best.</w:t>
+            </w:r>
+          </w:p>
+        </w:tc>
+        <w:tc>
+          <w:tcPr>
+            <w:vAlign w:val="top"/>
+          </w:tcPr>
+          <w:p>
+            <w:pPr>
+              <w:spacing w:after="60" w:before="60" w:lineRule="auto"/>
+              <w:jc w:val="center"/>
+              <w:rPr/>
+            </w:pPr>
+            <w:r>
+              <w:rPr>
+                <w:rtl w:val="0"/>
+              </w:rPr>
+            </w:r>
+          </w:p>
+        </w:tc>
+        <w:tc>
+          <w:tcPr>
+            <w:vAlign w:val="top"/>
+          </w:tcPr>
+          <w:p>
+            <w:pPr>
+              <w:spacing w:after="60" w:before="60" w:lineRule="auto"/>
+              <w:jc w:val="center"/>
+              <w:rPr/>
+            </w:pPr>
+            <w:r>
+              <w:rPr>
+                <w:rtl w:val="0"/>
+              </w:rPr>
+              <w:t xml:space="preserve">04/17/2023</w:t>
+            </w:r>
+          </w:p>
+        </w:tc>
+        <w:tc>
+          <w:tcPr>
+            <w:vAlign w:val="top"/>
+          </w:tcPr>
+          <w:p>
+            <w:pPr>
+              <w:spacing w:after="60" w:before="60" w:lineRule="auto"/>
+              <w:jc w:val="center"/>
+              <w:rPr/>
+            </w:pPr>
+            <w:r>
+              <w:rPr>
+                <w:rtl w:val="0"/>
+              </w:rPr>
+              <w:t xml:space="preserve">Henri Hatija</w:t>
+            </w:r>
+          </w:p>
+        </w:tc>
+      </w:tr>
+      <w:tr>
+        <w:trPr>
+          <w:cantSplit w:val="1"/>
+          <w:tblHeader w:val="0"/>
+        </w:trPr>
+        <w:tc>
+          <w:tcPr>
+            <w:vAlign w:val="top"/>
+          </w:tcPr>
+          <w:p>
+            <w:pPr>
+              <w:spacing w:after="60" w:before="60" w:lineRule="auto"/>
+              <w:rPr>
+                <w:sz w:val="16"/>
+                <w:szCs w:val="16"/>
+              </w:rPr>
+            </w:pPr>
+            <w:r>
+              <w:rPr>
+                <w:sz w:val="16"/>
+                <w:szCs w:val="16"/>
+                <w:rtl w:val="0"/>
+              </w:rPr>
+              <w:t xml:space="preserve">BR_50</w:t>
+            </w:r>
+          </w:p>
+        </w:tc>
+        <w:tc>
+          <w:tcPr>
+            <w:vAlign w:val="top"/>
+          </w:tcPr>
+          <w:p>
+            <w:pPr>
+              <w:spacing w:after="60" w:before="60" w:lineRule="auto"/>
+              <w:rPr/>
+            </w:pPr>
+            <w:r>
+              <w:rPr>
+                <w:rtl w:val="0"/>
+              </w:rPr>
+              <w:t xml:space="preserve">The app should send invoices and receipts to the subscribed users.</w:t>
+            </w:r>
+          </w:p>
+        </w:tc>
+        <w:tc>
+          <w:tcPr>
+            <w:vAlign w:val="top"/>
+          </w:tcPr>
+          <w:p>
+            <w:pPr>
+              <w:spacing w:after="60" w:before="60" w:lineRule="auto"/>
+              <w:rPr/>
+            </w:pPr>
+            <w:r>
+              <w:rPr>
+                <w:rtl w:val="0"/>
+              </w:rPr>
+              <w:t xml:space="preserve">The invoices and receipts should be sent automatically through email.</w:t>
+            </w:r>
+          </w:p>
+        </w:tc>
+        <w:tc>
+          <w:tcPr>
+            <w:vAlign w:val="top"/>
+          </w:tcPr>
+          <w:p>
+            <w:pPr>
+              <w:spacing w:after="60" w:before="60" w:lineRule="auto"/>
+              <w:jc w:val="center"/>
+              <w:rPr/>
+            </w:pPr>
+            <w:r>
+              <w:rPr>
+                <w:rtl w:val="0"/>
+              </w:rPr>
+            </w:r>
+          </w:p>
+        </w:tc>
+        <w:tc>
+          <w:tcPr>
+            <w:vAlign w:val="top"/>
+          </w:tcPr>
+          <w:p>
+            <w:pPr>
+              <w:spacing w:after="60" w:before="60" w:lineRule="auto"/>
+              <w:jc w:val="center"/>
+              <w:rPr/>
+            </w:pPr>
+            <w:r>
+              <w:rPr>
+                <w:rtl w:val="0"/>
+              </w:rPr>
+              <w:t xml:space="preserve">04/17/2023</w:t>
+            </w:r>
+          </w:p>
+        </w:tc>
+        <w:tc>
+          <w:tcPr>
+            <w:vAlign w:val="top"/>
+          </w:tcPr>
+          <w:p>
+            <w:pPr>
+              <w:spacing w:after="60" w:before="60" w:lineRule="auto"/>
+              <w:jc w:val="center"/>
+              <w:rPr/>
+            </w:pPr>
+            <w:r>
+              <w:rPr>
+                <w:rtl w:val="0"/>
+              </w:rPr>
+              <w:t xml:space="preserve">Henri Hatija</w:t>
             </w:r>
           </w:p>
         </w:tc>

</xml_diff>